<commit_message>
02-04-25, Dewey over Freedom and culture
</commit_message>
<xml_diff>
--- a/DeweyBooks/FreedomandCulture.docx
+++ b/DeweyBooks/FreedomandCulture.docx
@@ -23,7 +23,18 @@
           <w:szCs w:val="32"/>
           <w:lang w:val="nl-NL"/>
         </w:rPr>
-        <w:t>Democratie in Amerika</w:t>
+        <w:t>Over de d</w:t>
+      </w:r>
+      <w:r>
+        <w:rPr>
+          <w:rFonts w:ascii="Courier New" w:hAnsi="Courier New" w:cs="Courier New"/>
+          <w:i/>
+          <w:iCs/>
+          <w:sz w:val="32"/>
+          <w:szCs w:val="32"/>
+          <w:lang w:val="nl-NL"/>
+        </w:rPr>
+        <w:t>emocratie in Amerika</w:t>
       </w:r>
     </w:p>
     <w:p>
@@ -67,7 +78,6 @@
         </w:rPr>
         <w:t>“</w:t>
       </w:r>
-      <w:proofErr w:type="gramStart"/>
       <w:r>
         <w:rPr>
           <w:rFonts w:ascii="Courier New" w:hAnsi="Courier New" w:cs="Courier New"/>
@@ -77,7 +87,37 @@
           <w:szCs w:val="22"/>
           <w:lang w:val="nl-NL"/>
         </w:rPr>
-        <w:t>xxx</w:t>
+        <w:t>Een Amerikaanse democratie kan de wereld alleen dienen als zij in haar eigen leven laat zien hoe effectief meervoudige, gedeeltelijke en experimentele methoden zijn in het veiligstellen en handhaven van een steeds grotere vrijgave van de krachten van de menselijke natuur, ten dienste van vrijheid die coöperatief is en samenwerking die vrijwillig is.</w:t>
+      </w:r>
+      <w:r>
+        <w:rPr>
+          <w:rFonts w:ascii="Courier New" w:hAnsi="Courier New" w:cs="Courier New"/>
+          <w:i/>
+          <w:iCs/>
+          <w:sz w:val="22"/>
+          <w:szCs w:val="22"/>
+          <w:lang w:val="nl-NL"/>
+        </w:rPr>
+        <w:t>”</w:t>
+      </w:r>
+      <w:r>
+        <w:rPr>
+          <w:rFonts w:ascii="Courier New" w:hAnsi="Courier New" w:cs="Courier New"/>
+          <w:sz w:val="22"/>
+          <w:szCs w:val="22"/>
+          <w:lang w:val="nl-NL"/>
+        </w:rPr>
+        <w:t xml:space="preserve"> (</w:t>
+      </w:r>
+      <w:proofErr w:type="gramStart"/>
+      <w:r>
+        <w:rPr>
+          <w:rFonts w:ascii="Courier New" w:hAnsi="Courier New" w:cs="Courier New"/>
+          <w:sz w:val="22"/>
+          <w:szCs w:val="22"/>
+          <w:lang w:val="nl-NL"/>
+        </w:rPr>
+        <w:t>p.</w:t>
       </w:r>
       <w:proofErr w:type="gramEnd"/>
       <w:r>
@@ -87,16 +127,16 @@
           <w:szCs w:val="22"/>
           <w:lang w:val="nl-NL"/>
         </w:rPr>
-        <w:t xml:space="preserve">” (p. </w:t>
-      </w:r>
-      <w:r>
-        <w:rPr>
-          <w:rFonts w:ascii="Courier New" w:hAnsi="Courier New" w:cs="Courier New"/>
-          <w:sz w:val="22"/>
-          <w:szCs w:val="22"/>
-          <w:lang w:val="nl-NL"/>
-        </w:rPr>
-        <w:t>xx</w:t>
+        <w:t xml:space="preserve"> </w:t>
+      </w:r>
+      <w:r>
+        <w:rPr>
+          <w:rFonts w:ascii="Courier New" w:hAnsi="Courier New" w:cs="Courier New"/>
+          <w:sz w:val="22"/>
+          <w:szCs w:val="22"/>
+          <w:lang w:val="nl-NL"/>
+        </w:rPr>
+        <w:t>133</w:t>
       </w:r>
       <w:r>
         <w:rPr>
@@ -137,20 +177,18 @@
           <w:rFonts w:ascii="Courier New" w:hAnsi="Courier New" w:cs="Courier New"/>
           <w:sz w:val="22"/>
           <w:szCs w:val="22"/>
-          <w:lang w:val="en-US"/>
+          <w:lang w:val="nl-NL"/>
         </w:rPr>
       </w:pPr>
-      <w:proofErr w:type="spellStart"/>
-      <w:r>
-        <w:rPr>
-          <w:rFonts w:ascii="Courier New" w:hAnsi="Courier New" w:cs="Courier New"/>
-          <w:sz w:val="22"/>
-          <w:szCs w:val="22"/>
-          <w:lang w:val="en-US"/>
-        </w:rPr>
-        <w:t>Xxx</w:t>
-      </w:r>
-      <w:proofErr w:type="spellEnd"/>
+      <w:r>
+        <w:rPr>
+          <w:rFonts w:ascii="Courier New" w:hAnsi="Courier New" w:cs="Courier New"/>
+          <w:sz w:val="22"/>
+          <w:szCs w:val="22"/>
+          <w:lang w:val="nl-NL"/>
+        </w:rPr>
+        <w:t xml:space="preserve">Marxisme en totalitarisme </w:t>
+      </w:r>
     </w:p>
     <w:p>
       <w:pPr>
@@ -159,7 +197,7 @@
           <w:rFonts w:ascii="Courier New" w:hAnsi="Courier New" w:cs="Courier New"/>
           <w:sz w:val="22"/>
           <w:szCs w:val="22"/>
-          <w:lang w:val="en-US"/>
+          <w:lang w:val="nl-NL"/>
         </w:rPr>
       </w:pPr>
     </w:p>
@@ -170,6 +208,1647 @@
           <w:rFonts w:ascii="Courier New" w:hAnsi="Courier New" w:cs="Courier New"/>
           <w:sz w:val="22"/>
           <w:szCs w:val="22"/>
+          <w:lang w:val="nl-NL"/>
+        </w:rPr>
+      </w:pPr>
+    </w:p>
+    <w:p>
+      <w:pPr>
+        <w:spacing w:line="360" w:lineRule="auto"/>
+        <w:rPr>
+          <w:rFonts w:ascii="Courier New" w:hAnsi="Courier New" w:cs="Courier New"/>
+          <w:sz w:val="22"/>
+          <w:szCs w:val="22"/>
+          <w:lang w:val="nl-NL"/>
+        </w:rPr>
+      </w:pPr>
+      <w:r>
+        <w:rPr>
+          <w:rFonts w:ascii="Courier New" w:hAnsi="Courier New" w:cs="Courier New"/>
+          <w:sz w:val="22"/>
+          <w:szCs w:val="22"/>
+          <w:lang w:val="nl-NL"/>
+        </w:rPr>
+        <w:t xml:space="preserve">Wat is vrijheid en waarom </w:t>
+      </w:r>
+      <w:r>
+        <w:rPr>
+          <w:rFonts w:ascii="Courier New" w:hAnsi="Courier New" w:cs="Courier New"/>
+          <w:sz w:val="22"/>
+          <w:szCs w:val="22"/>
+          <w:lang w:val="nl-NL"/>
+        </w:rPr>
+        <w:t>is dat zo belangrijk</w:t>
+      </w:r>
+      <w:r>
+        <w:rPr>
+          <w:rFonts w:ascii="Courier New" w:hAnsi="Courier New" w:cs="Courier New"/>
+          <w:sz w:val="22"/>
+          <w:szCs w:val="22"/>
+          <w:lang w:val="nl-NL"/>
+        </w:rPr>
+        <w:t>,</w:t>
+      </w:r>
+      <w:r>
+        <w:rPr>
+          <w:rFonts w:ascii="Courier New" w:hAnsi="Courier New" w:cs="Courier New"/>
+          <w:sz w:val="22"/>
+          <w:szCs w:val="22"/>
+          <w:lang w:val="nl-NL"/>
+        </w:rPr>
+        <w:t xml:space="preserve"> wat is de rol van politiek en wat die van cultuur,</w:t>
+      </w:r>
+      <w:r>
+        <w:rPr>
+          <w:rFonts w:ascii="Courier New" w:hAnsi="Courier New" w:cs="Courier New"/>
+          <w:sz w:val="22"/>
+          <w:szCs w:val="22"/>
+          <w:lang w:val="nl-NL"/>
+        </w:rPr>
+        <w:t xml:space="preserve"> vraagt John </w:t>
+      </w:r>
+      <w:proofErr w:type="spellStart"/>
+      <w:r>
+        <w:rPr>
+          <w:rFonts w:ascii="Courier New" w:hAnsi="Courier New" w:cs="Courier New"/>
+          <w:sz w:val="22"/>
+          <w:szCs w:val="22"/>
+          <w:lang w:val="nl-NL"/>
+        </w:rPr>
+        <w:t>Dewey</w:t>
+      </w:r>
+      <w:proofErr w:type="spellEnd"/>
+      <w:r>
+        <w:rPr>
+          <w:rFonts w:ascii="Courier New" w:hAnsi="Courier New" w:cs="Courier New"/>
+          <w:sz w:val="22"/>
+          <w:szCs w:val="22"/>
+          <w:lang w:val="nl-NL"/>
+        </w:rPr>
+        <w:t xml:space="preserve"> zich af in zijn boek </w:t>
+      </w:r>
+      <w:proofErr w:type="spellStart"/>
+      <w:r>
+        <w:rPr>
+          <w:rFonts w:ascii="Courier New" w:hAnsi="Courier New" w:cs="Courier New"/>
+          <w:i/>
+          <w:iCs/>
+          <w:sz w:val="22"/>
+          <w:szCs w:val="22"/>
+          <w:lang w:val="nl-NL"/>
+        </w:rPr>
+        <w:t>Freedom</w:t>
+      </w:r>
+      <w:proofErr w:type="spellEnd"/>
+      <w:r>
+        <w:rPr>
+          <w:rFonts w:ascii="Courier New" w:hAnsi="Courier New" w:cs="Courier New"/>
+          <w:i/>
+          <w:iCs/>
+          <w:sz w:val="22"/>
+          <w:szCs w:val="22"/>
+          <w:lang w:val="nl-NL"/>
+        </w:rPr>
+        <w:t xml:space="preserve"> </w:t>
+      </w:r>
+      <w:proofErr w:type="spellStart"/>
+      <w:r>
+        <w:rPr>
+          <w:rFonts w:ascii="Courier New" w:hAnsi="Courier New" w:cs="Courier New"/>
+          <w:i/>
+          <w:iCs/>
+          <w:sz w:val="22"/>
+          <w:szCs w:val="22"/>
+          <w:lang w:val="nl-NL"/>
+        </w:rPr>
+        <w:t>and</w:t>
+      </w:r>
+      <w:proofErr w:type="spellEnd"/>
+      <w:r>
+        <w:rPr>
+          <w:rFonts w:ascii="Courier New" w:hAnsi="Courier New" w:cs="Courier New"/>
+          <w:i/>
+          <w:iCs/>
+          <w:sz w:val="22"/>
+          <w:szCs w:val="22"/>
+          <w:lang w:val="nl-NL"/>
+        </w:rPr>
+        <w:t xml:space="preserve"> Culture</w:t>
+      </w:r>
+      <w:r>
+        <w:rPr>
+          <w:rFonts w:ascii="Courier New" w:hAnsi="Courier New" w:cs="Courier New"/>
+          <w:sz w:val="22"/>
+          <w:szCs w:val="22"/>
+          <w:lang w:val="nl-NL"/>
+        </w:rPr>
+        <w:t xml:space="preserve"> (1939), dat vlak voor het uitbreken van de Tweede Wereldoorlog uitkomt. Politieke vrijheid en culturele vrijheid kunnen niet zonder elkaar. </w:t>
+      </w:r>
+      <w:r>
+        <w:rPr>
+          <w:rFonts w:ascii="Courier New" w:hAnsi="Courier New" w:cs="Courier New"/>
+          <w:sz w:val="22"/>
+          <w:szCs w:val="22"/>
+          <w:lang w:val="nl-NL"/>
+        </w:rPr>
+        <w:t>Relaties</w:t>
+      </w:r>
+      <w:r>
+        <w:rPr>
+          <w:rFonts w:ascii="Courier New" w:hAnsi="Courier New" w:cs="Courier New"/>
+          <w:sz w:val="22"/>
+          <w:szCs w:val="22"/>
+          <w:lang w:val="nl-NL"/>
+        </w:rPr>
+        <w:t xml:space="preserve">, </w:t>
+      </w:r>
+      <w:r>
+        <w:rPr>
+          <w:rFonts w:ascii="Courier New" w:hAnsi="Courier New" w:cs="Courier New"/>
+          <w:sz w:val="22"/>
+          <w:szCs w:val="22"/>
+          <w:lang w:val="nl-NL"/>
+        </w:rPr>
+        <w:t xml:space="preserve">houdingen en gewoontes worden </w:t>
+      </w:r>
+      <w:r>
+        <w:rPr>
+          <w:rFonts w:ascii="Courier New" w:hAnsi="Courier New" w:cs="Courier New"/>
+          <w:sz w:val="22"/>
+          <w:szCs w:val="22"/>
+          <w:lang w:val="nl-NL"/>
+        </w:rPr>
+        <w:t xml:space="preserve">beïnvloed door </w:t>
+      </w:r>
+      <w:r>
+        <w:rPr>
+          <w:rFonts w:ascii="Courier New" w:hAnsi="Courier New" w:cs="Courier New"/>
+          <w:sz w:val="22"/>
+          <w:szCs w:val="22"/>
+          <w:lang w:val="nl-NL"/>
+        </w:rPr>
+        <w:t xml:space="preserve">wat er </w:t>
+      </w:r>
+      <w:r>
+        <w:rPr>
+          <w:rFonts w:ascii="Courier New" w:hAnsi="Courier New" w:cs="Courier New"/>
+          <w:sz w:val="22"/>
+          <w:szCs w:val="22"/>
+          <w:lang w:val="nl-NL"/>
+        </w:rPr>
+        <w:t xml:space="preserve">door de </w:t>
+      </w:r>
+      <w:r>
+        <w:rPr>
+          <w:rFonts w:ascii="Courier New" w:hAnsi="Courier New" w:cs="Courier New"/>
+          <w:sz w:val="22"/>
+          <w:szCs w:val="22"/>
+          <w:lang w:val="nl-NL"/>
+        </w:rPr>
+        <w:t>regels, de instituten en</w:t>
+      </w:r>
+      <w:r>
+        <w:rPr>
+          <w:rFonts w:ascii="Courier New" w:hAnsi="Courier New" w:cs="Courier New"/>
+          <w:sz w:val="22"/>
+          <w:szCs w:val="22"/>
+          <w:lang w:val="nl-NL"/>
+        </w:rPr>
+        <w:t xml:space="preserve"> de wetgeving gebeurt, maar het is ook andersom en dat die cult</w:t>
+      </w:r>
+      <w:r>
+        <w:rPr>
+          <w:rFonts w:ascii="Courier New" w:hAnsi="Courier New" w:cs="Courier New"/>
+          <w:sz w:val="22"/>
+          <w:szCs w:val="22"/>
+          <w:lang w:val="nl-NL"/>
+        </w:rPr>
+        <w:t xml:space="preserve">uur </w:t>
+      </w:r>
+      <w:r>
+        <w:rPr>
+          <w:rFonts w:ascii="Courier New" w:hAnsi="Courier New" w:cs="Courier New"/>
+          <w:sz w:val="22"/>
+          <w:szCs w:val="22"/>
+          <w:lang w:val="nl-NL"/>
+        </w:rPr>
+        <w:t xml:space="preserve">met z’n activiteiten, interesses, vaardigheden overtuigingen de politieke vrijheid </w:t>
+      </w:r>
+      <w:r>
+        <w:rPr>
+          <w:rFonts w:ascii="Courier New" w:hAnsi="Courier New" w:cs="Courier New"/>
+          <w:sz w:val="22"/>
+          <w:szCs w:val="22"/>
+          <w:lang w:val="nl-NL"/>
+        </w:rPr>
+        <w:t xml:space="preserve">bepaalt </w:t>
+      </w:r>
+      <w:r>
+        <w:rPr>
+          <w:rFonts w:ascii="Courier New" w:hAnsi="Courier New" w:cs="Courier New"/>
+          <w:sz w:val="22"/>
+          <w:szCs w:val="22"/>
+          <w:lang w:val="nl-NL"/>
+        </w:rPr>
+        <w:t xml:space="preserve">met z’n omgangsvormen, instituten en juridische regels en het wordt er ook door bepaald. </w:t>
+      </w:r>
+      <w:r>
+        <w:rPr>
+          <w:rFonts w:ascii="Courier New" w:hAnsi="Courier New" w:cs="Courier New"/>
+          <w:sz w:val="22"/>
+          <w:szCs w:val="22"/>
+          <w:lang w:val="nl-NL"/>
+        </w:rPr>
+        <w:t>Daarin</w:t>
+      </w:r>
+      <w:r>
+        <w:rPr>
+          <w:rFonts w:ascii="Courier New" w:hAnsi="Courier New" w:cs="Courier New"/>
+          <w:sz w:val="22"/>
+          <w:szCs w:val="22"/>
+          <w:lang w:val="nl-NL"/>
+        </w:rPr>
+        <w:t xml:space="preserve"> spelen economische relaties en gewoonte</w:t>
+      </w:r>
+      <w:r>
+        <w:rPr>
+          <w:rFonts w:ascii="Courier New" w:hAnsi="Courier New" w:cs="Courier New"/>
+          <w:sz w:val="22"/>
+          <w:szCs w:val="22"/>
+          <w:lang w:val="nl-NL"/>
+        </w:rPr>
+        <w:t>n</w:t>
+      </w:r>
+      <w:r>
+        <w:rPr>
+          <w:rFonts w:ascii="Courier New" w:hAnsi="Courier New" w:cs="Courier New"/>
+          <w:sz w:val="22"/>
+          <w:szCs w:val="22"/>
+          <w:lang w:val="nl-NL"/>
+        </w:rPr>
+        <w:t xml:space="preserve"> een rol die niet los kunnen worden gezien van de politieke instituties. Dan is het de vraag waar de industrie en de commercie staat qua productie en distributie van goederen en gebruik maakt van technologische vernieuwing. Dan is het ook de vraag hoe de kunsten (literatuur, muziek, schilderen, drama, architectuur) verbonden zijn met de democratische instituties en de persoonlijke vrijheid. Belangrijk, zeker nu we weten dat emoties en verbeelding publieke sentimenten en opinies soms nog beter vormgeven dan informatie en rede. Dan is er ook nog een morele factor die meespeelt in dat complexe begrip cultuur, waarbij het gaat om gemeenschappelijke waarden en hoe we een sociale groep, klasse en natie definiëren en </w:t>
+      </w:r>
+      <w:r>
+        <w:rPr>
+          <w:rFonts w:ascii="Courier New" w:hAnsi="Courier New" w:cs="Courier New"/>
+          <w:sz w:val="22"/>
+          <w:szCs w:val="22"/>
+          <w:lang w:val="nl-NL"/>
+        </w:rPr>
+        <w:t xml:space="preserve">hoe deze begrippen met elkaar te maken hebben. Is </w:t>
+      </w:r>
+      <w:r>
+        <w:rPr>
+          <w:rFonts w:ascii="Courier New" w:hAnsi="Courier New" w:cs="Courier New"/>
+          <w:sz w:val="22"/>
+          <w:szCs w:val="22"/>
+          <w:lang w:val="nl-NL"/>
+        </w:rPr>
+        <w:t xml:space="preserve">er </w:t>
+      </w:r>
+      <w:r>
+        <w:rPr>
+          <w:rFonts w:ascii="Courier New" w:hAnsi="Courier New" w:cs="Courier New"/>
+          <w:sz w:val="22"/>
+          <w:szCs w:val="22"/>
+          <w:lang w:val="nl-NL"/>
+        </w:rPr>
+        <w:t xml:space="preserve">nu een van deze factoren bepalend voor alles wat er verder </w:t>
+      </w:r>
+      <w:r>
+        <w:rPr>
+          <w:rFonts w:ascii="Courier New" w:hAnsi="Courier New" w:cs="Courier New"/>
+          <w:sz w:val="22"/>
+          <w:szCs w:val="22"/>
+          <w:lang w:val="nl-NL"/>
+        </w:rPr>
+        <w:lastRenderedPageBreak/>
+        <w:t>gebeurt</w:t>
+      </w:r>
+      <w:r>
+        <w:rPr>
+          <w:rFonts w:ascii="Courier New" w:hAnsi="Courier New" w:cs="Courier New"/>
+          <w:sz w:val="22"/>
+          <w:szCs w:val="22"/>
+          <w:lang w:val="nl-NL"/>
+        </w:rPr>
+        <w:t xml:space="preserve"> en kan die als </w:t>
+      </w:r>
+      <w:r>
+        <w:rPr>
+          <w:rFonts w:ascii="Courier New" w:hAnsi="Courier New" w:cs="Courier New"/>
+          <w:sz w:val="22"/>
+          <w:szCs w:val="22"/>
+          <w:lang w:val="nl-NL"/>
+        </w:rPr>
+        <w:t xml:space="preserve">oorzakelijke factor of ‘regelend motief’ worden opgevat, zoals bijvoorbeeld bepaalde monistische filosofen de economische voorwaarden </w:t>
+      </w:r>
+      <w:r>
+        <w:rPr>
+          <w:rFonts w:ascii="Courier New" w:hAnsi="Courier New" w:cs="Courier New"/>
+          <w:sz w:val="22"/>
+          <w:szCs w:val="22"/>
+          <w:lang w:val="nl-NL"/>
+        </w:rPr>
+        <w:t xml:space="preserve">en anderen eigenbelang </w:t>
+      </w:r>
+      <w:r>
+        <w:rPr>
+          <w:rFonts w:ascii="Courier New" w:hAnsi="Courier New" w:cs="Courier New"/>
+          <w:sz w:val="22"/>
+          <w:szCs w:val="22"/>
+          <w:lang w:val="nl-NL"/>
+        </w:rPr>
+        <w:t xml:space="preserve">als overheersend definiëren voor de menselijke relaties. </w:t>
+      </w:r>
+      <w:proofErr w:type="spellStart"/>
+      <w:r>
+        <w:rPr>
+          <w:rFonts w:ascii="Courier New" w:hAnsi="Courier New" w:cs="Courier New"/>
+          <w:sz w:val="22"/>
+          <w:szCs w:val="22"/>
+          <w:lang w:val="nl-NL"/>
+        </w:rPr>
+        <w:t>Dewey</w:t>
+      </w:r>
+      <w:proofErr w:type="spellEnd"/>
+      <w:r>
+        <w:rPr>
+          <w:rFonts w:ascii="Courier New" w:hAnsi="Courier New" w:cs="Courier New"/>
+          <w:sz w:val="22"/>
+          <w:szCs w:val="22"/>
+          <w:lang w:val="nl-NL"/>
+        </w:rPr>
+        <w:t xml:space="preserve"> </w:t>
+      </w:r>
+      <w:r>
+        <w:rPr>
+          <w:rFonts w:ascii="Courier New" w:hAnsi="Courier New" w:cs="Courier New"/>
+          <w:sz w:val="22"/>
+          <w:szCs w:val="22"/>
+          <w:lang w:val="nl-NL"/>
+        </w:rPr>
+        <w:t>ziet niets in zo’n regelend motief en wil</w:t>
+      </w:r>
+      <w:r>
+        <w:rPr>
+          <w:rFonts w:ascii="Courier New" w:hAnsi="Courier New" w:cs="Courier New"/>
+          <w:sz w:val="22"/>
+          <w:szCs w:val="22"/>
+          <w:lang w:val="nl-NL"/>
+        </w:rPr>
+        <w:t xml:space="preserve"> geen</w:t>
+      </w:r>
+      <w:r>
+        <w:rPr>
+          <w:rFonts w:ascii="Courier New" w:hAnsi="Courier New" w:cs="Courier New"/>
+          <w:sz w:val="22"/>
+          <w:szCs w:val="22"/>
+          <w:lang w:val="nl-NL"/>
+        </w:rPr>
+        <w:t xml:space="preserve"> enkele factor isoleren</w:t>
+      </w:r>
+      <w:r>
+        <w:rPr>
+          <w:rFonts w:ascii="Courier New" w:hAnsi="Courier New" w:cs="Courier New"/>
+          <w:sz w:val="22"/>
+          <w:szCs w:val="22"/>
+          <w:lang w:val="nl-NL"/>
+        </w:rPr>
+        <w:t xml:space="preserve"> in zijn analyse</w:t>
+      </w:r>
+      <w:r>
+        <w:rPr>
+          <w:rFonts w:ascii="Courier New" w:hAnsi="Courier New" w:cs="Courier New"/>
+          <w:sz w:val="22"/>
+          <w:szCs w:val="22"/>
+          <w:lang w:val="nl-NL"/>
+        </w:rPr>
+        <w:t xml:space="preserve">. </w:t>
+      </w:r>
+      <w:r>
+        <w:rPr>
+          <w:rFonts w:ascii="Courier New" w:hAnsi="Courier New" w:cs="Courier New"/>
+          <w:sz w:val="22"/>
+          <w:szCs w:val="22"/>
+          <w:lang w:val="nl-NL"/>
+        </w:rPr>
+        <w:t>Onderzoek moet duidelijk maken welke</w:t>
+      </w:r>
+      <w:r>
+        <w:rPr>
+          <w:rFonts w:ascii="Courier New" w:hAnsi="Courier New" w:cs="Courier New"/>
+          <w:sz w:val="22"/>
+          <w:szCs w:val="22"/>
+          <w:lang w:val="nl-NL"/>
+        </w:rPr>
+        <w:t xml:space="preserve"> factoren </w:t>
+      </w:r>
+      <w:r>
+        <w:rPr>
+          <w:rFonts w:ascii="Courier New" w:hAnsi="Courier New" w:cs="Courier New"/>
+          <w:sz w:val="22"/>
+          <w:szCs w:val="22"/>
+          <w:lang w:val="nl-NL"/>
+        </w:rPr>
+        <w:t>mee</w:t>
+      </w:r>
+      <w:r>
+        <w:rPr>
+          <w:rFonts w:ascii="Courier New" w:hAnsi="Courier New" w:cs="Courier New"/>
+          <w:sz w:val="22"/>
+          <w:szCs w:val="22"/>
+          <w:lang w:val="nl-NL"/>
+        </w:rPr>
+        <w:t xml:space="preserve">spelen mee en hoe </w:t>
+      </w:r>
+      <w:r>
+        <w:rPr>
+          <w:rFonts w:ascii="Courier New" w:hAnsi="Courier New" w:cs="Courier New"/>
+          <w:sz w:val="22"/>
+          <w:szCs w:val="22"/>
+          <w:lang w:val="nl-NL"/>
+        </w:rPr>
+        <w:t>ze met elkaar interacteren.</w:t>
+      </w:r>
+      <w:r>
+        <w:rPr>
+          <w:rFonts w:ascii="Courier New" w:hAnsi="Courier New" w:cs="Courier New"/>
+          <w:sz w:val="22"/>
+          <w:szCs w:val="22"/>
+          <w:lang w:val="nl-NL"/>
+        </w:rPr>
+        <w:t xml:space="preserve"> </w:t>
+      </w:r>
+      <w:r>
+        <w:rPr>
+          <w:rFonts w:ascii="Courier New" w:hAnsi="Courier New" w:cs="Courier New"/>
+          <w:sz w:val="22"/>
+          <w:szCs w:val="22"/>
+          <w:lang w:val="nl-NL"/>
+        </w:rPr>
+        <w:t>Hem gaat het om de hele context van</w:t>
+      </w:r>
+      <w:r>
+        <w:rPr>
+          <w:rFonts w:ascii="Courier New" w:hAnsi="Courier New" w:cs="Courier New"/>
+          <w:sz w:val="22"/>
+          <w:szCs w:val="22"/>
+          <w:lang w:val="nl-NL"/>
+        </w:rPr>
+        <w:t xml:space="preserve"> wetgeving en politiek, industrie en commercie, </w:t>
+      </w:r>
+      <w:r>
+        <w:rPr>
+          <w:rFonts w:ascii="Courier New" w:hAnsi="Courier New" w:cs="Courier New"/>
+          <w:sz w:val="22"/>
+          <w:szCs w:val="22"/>
+          <w:lang w:val="nl-NL"/>
+        </w:rPr>
+        <w:t xml:space="preserve">wetenschap en technologie, kunsten en communicatie, moraal en waarden en het hele ideeënsysteem waarin we leven en </w:t>
+      </w:r>
+      <w:r>
+        <w:rPr>
+          <w:rFonts w:ascii="Courier New" w:hAnsi="Courier New" w:cs="Courier New"/>
+          <w:sz w:val="22"/>
+          <w:szCs w:val="22"/>
+          <w:lang w:val="nl-NL"/>
+        </w:rPr>
+        <w:t>is het</w:t>
+      </w:r>
+      <w:r>
+        <w:rPr>
+          <w:rFonts w:ascii="Courier New" w:hAnsi="Courier New" w:cs="Courier New"/>
+          <w:sz w:val="22"/>
+          <w:szCs w:val="22"/>
+          <w:lang w:val="nl-NL"/>
+        </w:rPr>
+        <w:t xml:space="preserve"> de taak van sociale filosofie</w:t>
+      </w:r>
+      <w:r>
+        <w:rPr>
+          <w:rFonts w:ascii="Courier New" w:hAnsi="Courier New" w:cs="Courier New"/>
+          <w:sz w:val="22"/>
+          <w:szCs w:val="22"/>
+          <w:lang w:val="nl-NL"/>
+        </w:rPr>
+        <w:t xml:space="preserve"> om duidelijk te maken hoe het in democratieën werkt</w:t>
+      </w:r>
+      <w:r>
+        <w:rPr>
+          <w:rFonts w:ascii="Courier New" w:hAnsi="Courier New" w:cs="Courier New"/>
+          <w:sz w:val="22"/>
+          <w:szCs w:val="22"/>
+          <w:lang w:val="nl-NL"/>
+        </w:rPr>
+        <w:t>.</w:t>
+      </w:r>
+      <w:r>
+        <w:rPr>
+          <w:rFonts w:ascii="Courier New" w:hAnsi="Courier New" w:cs="Courier New"/>
+          <w:sz w:val="22"/>
+          <w:szCs w:val="22"/>
+          <w:lang w:val="nl-NL"/>
+        </w:rPr>
+        <w:t xml:space="preserve"> </w:t>
+      </w:r>
+    </w:p>
+    <w:p>
+      <w:pPr>
+        <w:spacing w:line="360" w:lineRule="auto"/>
+        <w:rPr>
+          <w:rFonts w:ascii="Courier New" w:hAnsi="Courier New" w:cs="Courier New"/>
+          <w:sz w:val="22"/>
+          <w:szCs w:val="22"/>
+          <w:lang w:val="nl-NL"/>
+        </w:rPr>
+      </w:pPr>
+      <w:r>
+        <w:rPr>
+          <w:rFonts w:ascii="Courier New" w:hAnsi="Courier New" w:cs="Courier New"/>
+          <w:sz w:val="22"/>
+          <w:szCs w:val="22"/>
+          <w:lang w:val="nl-NL"/>
+        </w:rPr>
+        <w:tab/>
+        <w:t xml:space="preserve">Als hij de brede taak van de sociale filosofie heeft </w:t>
+      </w:r>
+      <w:r>
+        <w:rPr>
+          <w:rFonts w:ascii="Courier New" w:hAnsi="Courier New" w:cs="Courier New"/>
+          <w:sz w:val="22"/>
+          <w:szCs w:val="22"/>
+          <w:lang w:val="nl-NL"/>
+        </w:rPr>
+        <w:t>gedefinieerd</w:t>
+      </w:r>
+      <w:r>
+        <w:rPr>
+          <w:rFonts w:ascii="Courier New" w:hAnsi="Courier New" w:cs="Courier New"/>
+          <w:sz w:val="22"/>
+          <w:szCs w:val="22"/>
+          <w:lang w:val="nl-NL"/>
+        </w:rPr>
+        <w:t>, kijkt hij naar de relatie tussen cultuur en menselijke natuur</w:t>
+      </w:r>
+      <w:r>
+        <w:rPr>
+          <w:rFonts w:ascii="Courier New" w:hAnsi="Courier New" w:cs="Courier New"/>
+          <w:sz w:val="22"/>
+          <w:szCs w:val="22"/>
+          <w:lang w:val="nl-NL"/>
+        </w:rPr>
+        <w:t xml:space="preserve"> en hoe dat met vrijheid te maken heeft. Bij vrijheid wordt in Amerika al snel aan individualiteit gedacht, </w:t>
+      </w:r>
+      <w:r>
+        <w:rPr>
+          <w:rFonts w:ascii="Courier New" w:hAnsi="Courier New" w:cs="Courier New"/>
+          <w:sz w:val="22"/>
+          <w:szCs w:val="22"/>
+          <w:lang w:val="nl-NL"/>
+        </w:rPr>
+        <w:t xml:space="preserve">alleen </w:t>
+      </w:r>
+      <w:r>
+        <w:rPr>
+          <w:rFonts w:ascii="Courier New" w:hAnsi="Courier New" w:cs="Courier New"/>
+          <w:sz w:val="22"/>
+          <w:szCs w:val="22"/>
+          <w:lang w:val="nl-NL"/>
+        </w:rPr>
+        <w:t xml:space="preserve">is </w:t>
+      </w:r>
+      <w:r>
+        <w:rPr>
+          <w:rFonts w:ascii="Courier New" w:hAnsi="Courier New" w:cs="Courier New"/>
+          <w:sz w:val="22"/>
+          <w:szCs w:val="22"/>
+          <w:lang w:val="nl-NL"/>
+        </w:rPr>
+        <w:t xml:space="preserve">dat </w:t>
+      </w:r>
+      <w:r>
+        <w:rPr>
+          <w:rFonts w:ascii="Courier New" w:hAnsi="Courier New" w:cs="Courier New"/>
+          <w:sz w:val="22"/>
+          <w:szCs w:val="22"/>
+          <w:lang w:val="nl-NL"/>
+        </w:rPr>
+        <w:t xml:space="preserve">niet altijd en overal het geval. In de Verlichting </w:t>
+      </w:r>
+      <w:r>
+        <w:rPr>
+          <w:rFonts w:ascii="Courier New" w:hAnsi="Courier New" w:cs="Courier New"/>
+          <w:sz w:val="22"/>
+          <w:szCs w:val="22"/>
+          <w:lang w:val="nl-NL"/>
+        </w:rPr>
+        <w:t>dacht men bij vrijheid vooral aan de kracht van de rede</w:t>
+      </w:r>
+      <w:r>
+        <w:rPr>
+          <w:rFonts w:ascii="Courier New" w:hAnsi="Courier New" w:cs="Courier New"/>
+          <w:sz w:val="22"/>
+          <w:szCs w:val="22"/>
+          <w:lang w:val="nl-NL"/>
+        </w:rPr>
+        <w:t xml:space="preserve"> en in het totalitaire Duitsland </w:t>
+      </w:r>
+      <w:r>
+        <w:rPr>
+          <w:rFonts w:ascii="Courier New" w:hAnsi="Courier New" w:cs="Courier New"/>
+          <w:sz w:val="22"/>
+          <w:szCs w:val="22"/>
+          <w:lang w:val="nl-NL"/>
+        </w:rPr>
+        <w:t>denken ze dan aan</w:t>
+      </w:r>
+      <w:r>
+        <w:rPr>
+          <w:rFonts w:ascii="Courier New" w:hAnsi="Courier New" w:cs="Courier New"/>
+          <w:sz w:val="22"/>
+          <w:szCs w:val="22"/>
+          <w:lang w:val="nl-NL"/>
+        </w:rPr>
+        <w:t xml:space="preserve"> orde en discipline. </w:t>
+      </w:r>
+      <w:r>
+        <w:rPr>
+          <w:rFonts w:ascii="Courier New" w:hAnsi="Courier New" w:cs="Courier New"/>
+          <w:sz w:val="22"/>
+          <w:szCs w:val="22"/>
+          <w:lang w:val="nl-NL"/>
+        </w:rPr>
+        <w:t xml:space="preserve">De </w:t>
+      </w:r>
+      <w:r>
+        <w:rPr>
+          <w:rFonts w:ascii="Courier New" w:hAnsi="Courier New" w:cs="Courier New"/>
+          <w:sz w:val="22"/>
+          <w:szCs w:val="22"/>
+          <w:lang w:val="nl-NL"/>
+        </w:rPr>
+        <w:t xml:space="preserve">relatie </w:t>
+      </w:r>
+      <w:r>
+        <w:rPr>
+          <w:rFonts w:ascii="Courier New" w:hAnsi="Courier New" w:cs="Courier New"/>
+          <w:sz w:val="22"/>
+          <w:szCs w:val="22"/>
+          <w:lang w:val="nl-NL"/>
+        </w:rPr>
+        <w:t xml:space="preserve">cultuur en natuur gaat wat </w:t>
+      </w:r>
+      <w:proofErr w:type="spellStart"/>
+      <w:r>
+        <w:rPr>
+          <w:rFonts w:ascii="Courier New" w:hAnsi="Courier New" w:cs="Courier New"/>
+          <w:sz w:val="22"/>
+          <w:szCs w:val="22"/>
+          <w:lang w:val="nl-NL"/>
+        </w:rPr>
+        <w:t>Dewey</w:t>
+      </w:r>
+      <w:proofErr w:type="spellEnd"/>
+      <w:r>
+        <w:rPr>
+          <w:rFonts w:ascii="Courier New" w:hAnsi="Courier New" w:cs="Courier New"/>
+          <w:sz w:val="22"/>
+          <w:szCs w:val="22"/>
+          <w:lang w:val="nl-NL"/>
+        </w:rPr>
+        <w:t xml:space="preserve"> betreft over de relatie tussen</w:t>
+      </w:r>
+      <w:r>
+        <w:rPr>
+          <w:rFonts w:ascii="Courier New" w:hAnsi="Courier New" w:cs="Courier New"/>
+          <w:sz w:val="22"/>
+          <w:szCs w:val="22"/>
+          <w:lang w:val="nl-NL"/>
+        </w:rPr>
+        <w:t xml:space="preserve"> het individu en het sociale, o</w:t>
+      </w:r>
+      <w:r>
+        <w:rPr>
+          <w:rFonts w:ascii="Courier New" w:hAnsi="Courier New" w:cs="Courier New"/>
+          <w:sz w:val="22"/>
+          <w:szCs w:val="22"/>
+          <w:lang w:val="nl-NL"/>
+        </w:rPr>
+        <w:t xml:space="preserve">ver de </w:t>
+      </w:r>
+      <w:r>
+        <w:rPr>
+          <w:rFonts w:ascii="Courier New" w:hAnsi="Courier New" w:cs="Courier New"/>
+          <w:sz w:val="22"/>
+          <w:szCs w:val="22"/>
+          <w:lang w:val="nl-NL"/>
+        </w:rPr>
+        <w:t xml:space="preserve">menselijke natuur en de </w:t>
+      </w:r>
+      <w:r>
+        <w:rPr>
+          <w:rFonts w:ascii="Courier New" w:hAnsi="Courier New" w:cs="Courier New"/>
+          <w:sz w:val="22"/>
+          <w:szCs w:val="22"/>
+          <w:lang w:val="nl-NL"/>
+        </w:rPr>
+        <w:t>structuur</w:t>
+      </w:r>
+      <w:r>
+        <w:rPr>
+          <w:rFonts w:ascii="Courier New" w:hAnsi="Courier New" w:cs="Courier New"/>
+          <w:sz w:val="22"/>
+          <w:szCs w:val="22"/>
+          <w:lang w:val="nl-NL"/>
+        </w:rPr>
+        <w:t xml:space="preserve"> ervan</w:t>
+      </w:r>
+      <w:r>
+        <w:rPr>
+          <w:rFonts w:ascii="Courier New" w:hAnsi="Courier New" w:cs="Courier New"/>
+          <w:sz w:val="22"/>
+          <w:szCs w:val="22"/>
+          <w:lang w:val="nl-NL"/>
+        </w:rPr>
+        <w:t xml:space="preserve"> aan de ene kant en de </w:t>
+      </w:r>
+      <w:r>
+        <w:rPr>
+          <w:rFonts w:ascii="Courier New" w:hAnsi="Courier New" w:cs="Courier New"/>
+          <w:sz w:val="22"/>
+          <w:szCs w:val="22"/>
+          <w:lang w:val="nl-NL"/>
+        </w:rPr>
+        <w:t xml:space="preserve">gewoonten, </w:t>
+      </w:r>
+      <w:r>
+        <w:rPr>
+          <w:rFonts w:ascii="Courier New" w:hAnsi="Courier New" w:cs="Courier New"/>
+          <w:sz w:val="22"/>
+          <w:szCs w:val="22"/>
+          <w:lang w:val="nl-NL"/>
+        </w:rPr>
+        <w:t>regels</w:t>
+      </w:r>
+      <w:r>
+        <w:rPr>
+          <w:rFonts w:ascii="Courier New" w:hAnsi="Courier New" w:cs="Courier New"/>
+          <w:sz w:val="22"/>
+          <w:szCs w:val="22"/>
+          <w:lang w:val="nl-NL"/>
+        </w:rPr>
+        <w:t xml:space="preserve"> en</w:t>
+      </w:r>
+      <w:r>
+        <w:rPr>
+          <w:rFonts w:ascii="Courier New" w:hAnsi="Courier New" w:cs="Courier New"/>
+          <w:sz w:val="22"/>
+          <w:szCs w:val="22"/>
+          <w:lang w:val="nl-NL"/>
+        </w:rPr>
+        <w:t xml:space="preserve"> tradities</w:t>
+      </w:r>
+      <w:r>
+        <w:rPr>
+          <w:rFonts w:ascii="Courier New" w:hAnsi="Courier New" w:cs="Courier New"/>
+          <w:sz w:val="22"/>
+          <w:szCs w:val="22"/>
+          <w:lang w:val="nl-NL"/>
+        </w:rPr>
+        <w:t xml:space="preserve">, </w:t>
+      </w:r>
+      <w:r>
+        <w:rPr>
+          <w:rFonts w:ascii="Courier New" w:hAnsi="Courier New" w:cs="Courier New"/>
+          <w:sz w:val="22"/>
+          <w:szCs w:val="22"/>
+          <w:lang w:val="nl-NL"/>
+        </w:rPr>
+        <w:t>de culturele voorwaarden</w:t>
+      </w:r>
+      <w:r>
+        <w:rPr>
+          <w:rFonts w:ascii="Courier New" w:hAnsi="Courier New" w:cs="Courier New"/>
+          <w:sz w:val="22"/>
+          <w:szCs w:val="22"/>
+          <w:lang w:val="nl-NL"/>
+        </w:rPr>
+        <w:t>,</w:t>
+      </w:r>
+      <w:r>
+        <w:rPr>
+          <w:rFonts w:ascii="Courier New" w:hAnsi="Courier New" w:cs="Courier New"/>
+          <w:sz w:val="22"/>
+          <w:szCs w:val="22"/>
+          <w:lang w:val="nl-NL"/>
+        </w:rPr>
+        <w:t xml:space="preserve"> aan de andere kant. </w:t>
+      </w:r>
+      <w:r>
+        <w:rPr>
+          <w:rFonts w:ascii="Courier New" w:hAnsi="Courier New" w:cs="Courier New"/>
+          <w:sz w:val="22"/>
+          <w:szCs w:val="22"/>
+          <w:lang w:val="nl-NL"/>
+        </w:rPr>
+        <w:t xml:space="preserve">Mensen waren </w:t>
+      </w:r>
+      <w:r>
+        <w:rPr>
+          <w:rFonts w:ascii="Courier New" w:hAnsi="Courier New" w:cs="Courier New"/>
+          <w:sz w:val="22"/>
+          <w:szCs w:val="22"/>
+          <w:lang w:val="nl-NL"/>
+        </w:rPr>
+        <w:t xml:space="preserve">lang omringd door </w:t>
+      </w:r>
+      <w:r>
+        <w:rPr>
+          <w:rFonts w:ascii="Courier New" w:hAnsi="Courier New" w:cs="Courier New"/>
+          <w:sz w:val="22"/>
+          <w:szCs w:val="22"/>
+          <w:lang w:val="nl-NL"/>
+        </w:rPr>
+        <w:t>een</w:t>
+      </w:r>
+      <w:r>
+        <w:rPr>
+          <w:rFonts w:ascii="Courier New" w:hAnsi="Courier New" w:cs="Courier New"/>
+          <w:sz w:val="22"/>
+          <w:szCs w:val="22"/>
+          <w:lang w:val="nl-NL"/>
+        </w:rPr>
+        <w:t xml:space="preserve"> omgeving die </w:t>
+      </w:r>
+      <w:r>
+        <w:rPr>
+          <w:rFonts w:ascii="Courier New" w:hAnsi="Courier New" w:cs="Courier New"/>
+          <w:sz w:val="22"/>
+          <w:szCs w:val="22"/>
+          <w:lang w:val="nl-NL"/>
+        </w:rPr>
+        <w:t>ze heel goed kenden</w:t>
+      </w:r>
+      <w:r>
+        <w:rPr>
+          <w:rFonts w:ascii="Courier New" w:hAnsi="Courier New" w:cs="Courier New"/>
+          <w:sz w:val="22"/>
+          <w:szCs w:val="22"/>
+          <w:lang w:val="nl-NL"/>
+        </w:rPr>
+        <w:t xml:space="preserve">. </w:t>
+      </w:r>
+      <w:r>
+        <w:rPr>
+          <w:rFonts w:ascii="Courier New" w:hAnsi="Courier New" w:cs="Courier New"/>
+          <w:sz w:val="22"/>
+          <w:szCs w:val="22"/>
+          <w:lang w:val="nl-NL"/>
+        </w:rPr>
+        <w:t>P</w:t>
+      </w:r>
+      <w:r>
+        <w:rPr>
+          <w:rFonts w:ascii="Courier New" w:hAnsi="Courier New" w:cs="Courier New"/>
+          <w:sz w:val="22"/>
+          <w:szCs w:val="22"/>
+          <w:lang w:val="nl-NL"/>
+        </w:rPr>
+        <w:t>olitiek was duidelijk</w:t>
+      </w:r>
+      <w:r>
+        <w:rPr>
+          <w:rFonts w:ascii="Courier New" w:hAnsi="Courier New" w:cs="Courier New"/>
+          <w:sz w:val="22"/>
+          <w:szCs w:val="22"/>
+          <w:lang w:val="nl-NL"/>
+        </w:rPr>
+        <w:t xml:space="preserve"> en je wist heel goed hoe je </w:t>
+      </w:r>
+      <w:r>
+        <w:rPr>
+          <w:rFonts w:ascii="Courier New" w:hAnsi="Courier New" w:cs="Courier New"/>
+          <w:sz w:val="22"/>
+          <w:szCs w:val="22"/>
+          <w:lang w:val="nl-NL"/>
+        </w:rPr>
+        <w:t xml:space="preserve">kon deelnemen aan het lokale bestuur en </w:t>
+      </w:r>
+      <w:r>
+        <w:rPr>
+          <w:rFonts w:ascii="Courier New" w:hAnsi="Courier New" w:cs="Courier New"/>
+          <w:sz w:val="22"/>
+          <w:szCs w:val="22"/>
+          <w:lang w:val="nl-NL"/>
+        </w:rPr>
+        <w:t xml:space="preserve">aan </w:t>
+      </w:r>
+      <w:r>
+        <w:rPr>
+          <w:rFonts w:ascii="Courier New" w:hAnsi="Courier New" w:cs="Courier New"/>
+          <w:sz w:val="22"/>
+          <w:szCs w:val="22"/>
+          <w:lang w:val="nl-NL"/>
+        </w:rPr>
+        <w:t xml:space="preserve">de besluitvorming. Die wereld is groter </w:t>
+      </w:r>
+      <w:r>
+        <w:rPr>
+          <w:rFonts w:ascii="Courier New" w:hAnsi="Courier New" w:cs="Courier New"/>
+          <w:sz w:val="22"/>
+          <w:szCs w:val="22"/>
+          <w:lang w:val="nl-NL"/>
+        </w:rPr>
+        <w:t xml:space="preserve">en vooral complexer </w:t>
+      </w:r>
+      <w:r>
+        <w:rPr>
+          <w:rFonts w:ascii="Courier New" w:hAnsi="Courier New" w:cs="Courier New"/>
+          <w:sz w:val="22"/>
+          <w:szCs w:val="22"/>
+          <w:lang w:val="nl-NL"/>
+        </w:rPr>
+        <w:t>geworden</w:t>
+      </w:r>
+      <w:r>
+        <w:rPr>
+          <w:rFonts w:ascii="Courier New" w:hAnsi="Courier New" w:cs="Courier New"/>
+          <w:sz w:val="22"/>
+          <w:szCs w:val="22"/>
+          <w:lang w:val="nl-NL"/>
+        </w:rPr>
+        <w:t>,</w:t>
+      </w:r>
+      <w:r>
+        <w:rPr>
+          <w:rFonts w:ascii="Courier New" w:hAnsi="Courier New" w:cs="Courier New"/>
+          <w:sz w:val="22"/>
+          <w:szCs w:val="22"/>
+          <w:lang w:val="nl-NL"/>
+        </w:rPr>
+        <w:t xml:space="preserve"> zaken </w:t>
+      </w:r>
+      <w:r>
+        <w:rPr>
+          <w:rFonts w:ascii="Courier New" w:hAnsi="Courier New" w:cs="Courier New"/>
+          <w:sz w:val="22"/>
+          <w:szCs w:val="22"/>
+          <w:lang w:val="nl-NL"/>
+        </w:rPr>
+        <w:t>die spelen zijn sterk</w:t>
+      </w:r>
+      <w:r>
+        <w:rPr>
+          <w:rFonts w:ascii="Courier New" w:hAnsi="Courier New" w:cs="Courier New"/>
+          <w:sz w:val="22"/>
+          <w:szCs w:val="22"/>
+          <w:lang w:val="nl-NL"/>
+        </w:rPr>
+        <w:t xml:space="preserve"> door de modernisering beïnvloed</w:t>
+      </w:r>
+      <w:r>
+        <w:rPr>
+          <w:rFonts w:ascii="Courier New" w:hAnsi="Courier New" w:cs="Courier New"/>
+          <w:sz w:val="22"/>
+          <w:szCs w:val="22"/>
+          <w:lang w:val="nl-NL"/>
+        </w:rPr>
+        <w:t xml:space="preserve"> en mensen </w:t>
+      </w:r>
+      <w:proofErr w:type="spellStart"/>
+      <w:r>
+        <w:rPr>
+          <w:rFonts w:ascii="Courier New" w:hAnsi="Courier New" w:cs="Courier New"/>
+          <w:sz w:val="22"/>
+          <w:szCs w:val="22"/>
+          <w:lang w:val="nl-NL"/>
+        </w:rPr>
+        <w:t>mensen</w:t>
+      </w:r>
+      <w:proofErr w:type="spellEnd"/>
+      <w:r>
+        <w:rPr>
+          <w:rFonts w:ascii="Courier New" w:hAnsi="Courier New" w:cs="Courier New"/>
+          <w:sz w:val="22"/>
+          <w:szCs w:val="22"/>
+          <w:lang w:val="nl-NL"/>
+        </w:rPr>
+        <w:t xml:space="preserve"> weten niet meer goed hoe ze ermee hebben om te gaan</w:t>
+      </w:r>
+      <w:r>
+        <w:rPr>
+          <w:rFonts w:ascii="Courier New" w:hAnsi="Courier New" w:cs="Courier New"/>
+          <w:sz w:val="22"/>
+          <w:szCs w:val="22"/>
+          <w:lang w:val="nl-NL"/>
+        </w:rPr>
+        <w:t xml:space="preserve">. </w:t>
+      </w:r>
+      <w:r>
+        <w:rPr>
+          <w:rFonts w:ascii="Courier New" w:hAnsi="Courier New" w:cs="Courier New"/>
+          <w:sz w:val="22"/>
+          <w:szCs w:val="22"/>
+          <w:lang w:val="nl-NL"/>
+        </w:rPr>
+        <w:t>D</w:t>
+      </w:r>
+      <w:r>
+        <w:rPr>
+          <w:rFonts w:ascii="Courier New" w:hAnsi="Courier New" w:cs="Courier New"/>
+          <w:sz w:val="22"/>
+          <w:szCs w:val="22"/>
+          <w:lang w:val="nl-NL"/>
+        </w:rPr>
+        <w:t>at bedreigt de</w:t>
+      </w:r>
+      <w:r>
+        <w:rPr>
+          <w:rFonts w:ascii="Courier New" w:hAnsi="Courier New" w:cs="Courier New"/>
+          <w:sz w:val="22"/>
+          <w:szCs w:val="22"/>
+          <w:lang w:val="nl-NL"/>
+        </w:rPr>
+        <w:t xml:space="preserve"> democratie. </w:t>
+      </w:r>
+      <w:r>
+        <w:rPr>
+          <w:rFonts w:ascii="Courier New" w:hAnsi="Courier New" w:cs="Courier New"/>
+          <w:sz w:val="22"/>
+          <w:szCs w:val="22"/>
+          <w:lang w:val="nl-NL"/>
+        </w:rPr>
+        <w:t>Ook cultureel speelt er van alles en wordt</w:t>
+      </w:r>
+      <w:r>
+        <w:rPr>
+          <w:rFonts w:ascii="Courier New" w:hAnsi="Courier New" w:cs="Courier New"/>
+          <w:sz w:val="22"/>
+          <w:szCs w:val="22"/>
+          <w:lang w:val="nl-NL"/>
+        </w:rPr>
+        <w:t xml:space="preserve"> de houding van burgers be</w:t>
+      </w:r>
+      <w:r>
+        <w:rPr>
+          <w:rFonts w:ascii="Courier New" w:hAnsi="Courier New" w:cs="Courier New"/>
+          <w:sz w:val="22"/>
+          <w:szCs w:val="22"/>
+          <w:lang w:val="nl-NL"/>
+        </w:rPr>
+        <w:t>ïnvloed door media en communicatie. Door de maatschappelijke veranderingen is er een soort cultureel gat ontstaan</w:t>
+      </w:r>
+      <w:r>
+        <w:rPr>
+          <w:rFonts w:ascii="Courier New" w:hAnsi="Courier New" w:cs="Courier New"/>
+          <w:sz w:val="22"/>
+          <w:szCs w:val="22"/>
+          <w:lang w:val="nl-NL"/>
+        </w:rPr>
+        <w:t>. De</w:t>
+      </w:r>
+      <w:r>
+        <w:rPr>
+          <w:rFonts w:ascii="Courier New" w:hAnsi="Courier New" w:cs="Courier New"/>
+          <w:sz w:val="22"/>
+          <w:szCs w:val="22"/>
+          <w:lang w:val="nl-NL"/>
+        </w:rPr>
+        <w:t xml:space="preserve"> tradities en overtuig</w:t>
+      </w:r>
+      <w:r>
+        <w:rPr>
+          <w:rFonts w:ascii="Courier New" w:hAnsi="Courier New" w:cs="Courier New"/>
+          <w:sz w:val="22"/>
+          <w:szCs w:val="22"/>
+          <w:lang w:val="nl-NL"/>
+        </w:rPr>
+        <w:t>ingen</w:t>
+      </w:r>
+      <w:r>
+        <w:rPr>
+          <w:rFonts w:ascii="Courier New" w:hAnsi="Courier New" w:cs="Courier New"/>
+          <w:sz w:val="22"/>
+          <w:szCs w:val="22"/>
+          <w:lang w:val="nl-NL"/>
+        </w:rPr>
+        <w:t xml:space="preserve"> waar</w:t>
+      </w:r>
+      <w:r>
+        <w:rPr>
+          <w:rFonts w:ascii="Courier New" w:hAnsi="Courier New" w:cs="Courier New"/>
+          <w:sz w:val="22"/>
+          <w:szCs w:val="22"/>
+          <w:lang w:val="nl-NL"/>
+        </w:rPr>
+        <w:t>mee</w:t>
+      </w:r>
+      <w:r>
+        <w:rPr>
+          <w:rFonts w:ascii="Courier New" w:hAnsi="Courier New" w:cs="Courier New"/>
+          <w:sz w:val="22"/>
+          <w:szCs w:val="22"/>
+          <w:lang w:val="nl-NL"/>
+        </w:rPr>
+        <w:t xml:space="preserve"> de burgers zijn opgegroeid voldoen niet meer</w:t>
+      </w:r>
+      <w:r>
+        <w:rPr>
+          <w:rFonts w:ascii="Courier New" w:hAnsi="Courier New" w:cs="Courier New"/>
+          <w:sz w:val="22"/>
+          <w:szCs w:val="22"/>
+          <w:lang w:val="nl-NL"/>
+        </w:rPr>
+        <w:t>,</w:t>
+      </w:r>
+      <w:r>
+        <w:rPr>
+          <w:rFonts w:ascii="Courier New" w:hAnsi="Courier New" w:cs="Courier New"/>
+          <w:sz w:val="22"/>
+          <w:szCs w:val="22"/>
+          <w:lang w:val="nl-NL"/>
+        </w:rPr>
+        <w:t xml:space="preserve"> zodat er een soort intellectuele en morele inhaalslag nodig is om de splitsingen en polarisatie tegen te gaan. </w:t>
+      </w:r>
+    </w:p>
+    <w:p>
+      <w:pPr>
+        <w:spacing w:line="360" w:lineRule="auto"/>
+        <w:rPr>
+          <w:rFonts w:ascii="Courier New" w:hAnsi="Courier New" w:cs="Courier New"/>
+          <w:sz w:val="22"/>
+          <w:szCs w:val="22"/>
+          <w:lang w:val="nl-NL"/>
+        </w:rPr>
+      </w:pPr>
+      <w:r>
+        <w:rPr>
+          <w:rFonts w:ascii="Courier New" w:hAnsi="Courier New" w:cs="Courier New"/>
+          <w:sz w:val="22"/>
+          <w:szCs w:val="22"/>
+          <w:lang w:val="nl-NL"/>
+        </w:rPr>
+        <w:tab/>
+        <w:t xml:space="preserve">De oorspronkelijke democratische theorie </w:t>
+      </w:r>
+      <w:r>
+        <w:rPr>
+          <w:rFonts w:ascii="Courier New" w:hAnsi="Courier New" w:cs="Courier New"/>
+          <w:sz w:val="22"/>
+          <w:szCs w:val="22"/>
+          <w:lang w:val="nl-NL"/>
+        </w:rPr>
+        <w:t xml:space="preserve">van zelfbestuur </w:t>
+      </w:r>
+      <w:r>
+        <w:rPr>
+          <w:rFonts w:ascii="Courier New" w:hAnsi="Courier New" w:cs="Courier New"/>
+          <w:sz w:val="22"/>
+          <w:szCs w:val="22"/>
+          <w:lang w:val="nl-NL"/>
+        </w:rPr>
+        <w:t xml:space="preserve">was in een bepaald opzicht nog vrij eenvoudig omdat de voorwaarden dat toen nog waren. Daar ging het om persoonlijke vrijheid die verdedigd </w:t>
+      </w:r>
+      <w:r>
+        <w:rPr>
+          <w:rFonts w:ascii="Courier New" w:hAnsi="Courier New" w:cs="Courier New"/>
+          <w:sz w:val="22"/>
+          <w:szCs w:val="22"/>
+          <w:lang w:val="nl-NL"/>
+        </w:rPr>
+        <w:lastRenderedPageBreak/>
+        <w:t xml:space="preserve">werd tegen de buitenwereld. Daar ging het om de strijd voor onafhankelijkheid, niet alleen tegen </w:t>
+      </w:r>
+      <w:proofErr w:type="spellStart"/>
+      <w:r>
+        <w:rPr>
+          <w:rFonts w:ascii="Courier New" w:hAnsi="Courier New" w:cs="Courier New"/>
+          <w:sz w:val="22"/>
+          <w:szCs w:val="22"/>
+          <w:lang w:val="nl-NL"/>
+        </w:rPr>
+        <w:t>mo</w:t>
+      </w:r>
+      <w:r>
+        <w:rPr>
+          <w:rFonts w:ascii="Courier New" w:hAnsi="Courier New" w:cs="Courier New"/>
+          <w:sz w:val="22"/>
+          <w:szCs w:val="22"/>
+          <w:lang w:val="nl-NL"/>
+        </w:rPr>
+        <w:t>narchische</w:t>
+      </w:r>
+      <w:proofErr w:type="spellEnd"/>
+      <w:r>
+        <w:rPr>
+          <w:rFonts w:ascii="Courier New" w:hAnsi="Courier New" w:cs="Courier New"/>
+          <w:sz w:val="22"/>
+          <w:szCs w:val="22"/>
+          <w:lang w:val="nl-NL"/>
+        </w:rPr>
+        <w:t xml:space="preserve"> en oligarchische invloeden maar ook tegen een overheid die zonder grenzen de macht kon opleggen. De jonge republikeinse overheid moest d</w:t>
+      </w:r>
+      <w:r>
+        <w:rPr>
+          <w:rFonts w:ascii="Courier New" w:hAnsi="Courier New" w:cs="Courier New"/>
+          <w:sz w:val="22"/>
+          <w:szCs w:val="22"/>
+          <w:lang w:val="nl-NL"/>
+        </w:rPr>
+        <w:t>ie grenzen bewaken</w:t>
+      </w:r>
+      <w:r>
+        <w:rPr>
+          <w:rFonts w:ascii="Courier New" w:hAnsi="Courier New" w:cs="Courier New"/>
+          <w:sz w:val="22"/>
+          <w:szCs w:val="22"/>
+          <w:lang w:val="nl-NL"/>
+        </w:rPr>
+        <w:t xml:space="preserve"> en daarvoor werden maatregelen getroffen als verantwoordelijkheid afleggen, stemrecht, regelmatige verkiezingen en een kleine, herkenbare regering. De krachten in de samenleving werden onpersoonlijker, eigendom verandert, persoonlijke controle verdween om het verband tussen wat wordt gedaan en de consequenties werden ondoorzichtig en directe invloed op de besluitvorming verdween. Er ontstaat wantrouwen</w:t>
+      </w:r>
+      <w:r>
+        <w:rPr>
+          <w:rFonts w:ascii="Courier New" w:hAnsi="Courier New" w:cs="Courier New"/>
+          <w:sz w:val="22"/>
+          <w:szCs w:val="22"/>
+          <w:lang w:val="nl-NL"/>
+        </w:rPr>
+        <w:t>, onzekerheid en verwarring ook door de toegenomen complexiteit van gebeurtenissen. Dat zorgt voor scepsis over wat de politieke democratie aan de huidige omstandigheden kan doen en biedt politiek gezien ruimte voor de oproerkraaier en dictator. Democratie komt in een nieuwe fase waarin er nog niet veel ervaring beschikbaar is over hoe economische en andere factoren daarin een rol spelen</w:t>
+      </w:r>
+      <w:r>
+        <w:rPr>
+          <w:rFonts w:ascii="Courier New" w:hAnsi="Courier New" w:cs="Courier New"/>
+          <w:sz w:val="22"/>
+          <w:szCs w:val="22"/>
+          <w:lang w:val="nl-NL"/>
+        </w:rPr>
+        <w:t>.</w:t>
+      </w:r>
+      <w:r>
+        <w:rPr>
+          <w:rFonts w:ascii="Courier New" w:hAnsi="Courier New" w:cs="Courier New"/>
+          <w:sz w:val="22"/>
+          <w:szCs w:val="22"/>
+          <w:lang w:val="nl-NL"/>
+        </w:rPr>
+        <w:t xml:space="preserve"> Het is nodig dat kritisch</w:t>
+      </w:r>
+      <w:r>
+        <w:rPr>
+          <w:rFonts w:ascii="Courier New" w:hAnsi="Courier New" w:cs="Courier New"/>
+          <w:sz w:val="22"/>
+          <w:szCs w:val="22"/>
+          <w:lang w:val="nl-NL"/>
+        </w:rPr>
+        <w:t>, empirisch, pluralistisch en pragmatisch</w:t>
+      </w:r>
+      <w:r>
+        <w:rPr>
+          <w:rFonts w:ascii="Courier New" w:hAnsi="Courier New" w:cs="Courier New"/>
+          <w:sz w:val="22"/>
+          <w:szCs w:val="22"/>
+          <w:lang w:val="nl-NL"/>
+        </w:rPr>
+        <w:t xml:space="preserve"> te onderzoeken</w:t>
+      </w:r>
+      <w:r>
+        <w:rPr>
+          <w:rFonts w:ascii="Courier New" w:hAnsi="Courier New" w:cs="Courier New"/>
+          <w:sz w:val="22"/>
+          <w:szCs w:val="22"/>
+          <w:lang w:val="nl-NL"/>
+        </w:rPr>
+        <w:t xml:space="preserve">, maar </w:t>
+      </w:r>
+      <w:proofErr w:type="spellStart"/>
+      <w:r>
+        <w:rPr>
+          <w:rFonts w:ascii="Courier New" w:hAnsi="Courier New" w:cs="Courier New"/>
+          <w:sz w:val="22"/>
+          <w:szCs w:val="22"/>
+          <w:lang w:val="nl-NL"/>
+        </w:rPr>
+        <w:t>Dewey</w:t>
+      </w:r>
+      <w:proofErr w:type="spellEnd"/>
+      <w:r>
+        <w:rPr>
+          <w:rFonts w:ascii="Courier New" w:hAnsi="Courier New" w:cs="Courier New"/>
+          <w:sz w:val="22"/>
+          <w:szCs w:val="22"/>
+          <w:lang w:val="nl-NL"/>
+        </w:rPr>
+        <w:t xml:space="preserve"> weet ook dat allemaal nog van de grond moet komen</w:t>
+      </w:r>
+      <w:r>
+        <w:rPr>
+          <w:rFonts w:ascii="Courier New" w:hAnsi="Courier New" w:cs="Courier New"/>
+          <w:sz w:val="22"/>
+          <w:szCs w:val="22"/>
+          <w:lang w:val="nl-NL"/>
+        </w:rPr>
+        <w:t>.</w:t>
+      </w:r>
+      <w:r>
+        <w:rPr>
+          <w:rFonts w:ascii="Courier New" w:hAnsi="Courier New" w:cs="Courier New"/>
+          <w:sz w:val="22"/>
+          <w:szCs w:val="22"/>
+          <w:lang w:val="nl-NL"/>
+        </w:rPr>
+        <w:t xml:space="preserve"> Democratische samenlevingen hebben eigenlijk nog helemaal geen gebruik gemaakt van wetenschappelijke methodes bij het definiëren van problemen en de besluitvorming. Vrijheid van onderzoek, tolereren van verschillende visies, vrijheid van communicatie, inzichten delen, al die onderdelen die bij </w:t>
+      </w:r>
+      <w:proofErr w:type="gramStart"/>
+      <w:r>
+        <w:rPr>
+          <w:rFonts w:ascii="Courier New" w:hAnsi="Courier New" w:cs="Courier New"/>
+          <w:sz w:val="22"/>
+          <w:szCs w:val="22"/>
+          <w:lang w:val="nl-NL"/>
+        </w:rPr>
+        <w:t>de modern wetenschappelijk onderzoek</w:t>
+      </w:r>
+      <w:proofErr w:type="gramEnd"/>
+      <w:r>
+        <w:rPr>
+          <w:rFonts w:ascii="Courier New" w:hAnsi="Courier New" w:cs="Courier New"/>
+          <w:sz w:val="22"/>
+          <w:szCs w:val="22"/>
+          <w:lang w:val="nl-NL"/>
+        </w:rPr>
+        <w:t xml:space="preserve"> horen zijn betrekkelijk nieuw. </w:t>
+      </w:r>
+    </w:p>
+    <w:p>
+      <w:pPr>
+        <w:spacing w:line="360" w:lineRule="auto"/>
+        <w:rPr>
+          <w:rFonts w:ascii="Courier New" w:hAnsi="Courier New" w:cs="Courier New"/>
+          <w:sz w:val="22"/>
+          <w:szCs w:val="22"/>
+          <w:lang w:val="nl-NL"/>
+        </w:rPr>
+      </w:pPr>
+      <w:r>
+        <w:rPr>
+          <w:rFonts w:ascii="Courier New" w:hAnsi="Courier New" w:cs="Courier New"/>
+          <w:sz w:val="22"/>
+          <w:szCs w:val="22"/>
+          <w:lang w:val="nl-NL"/>
+        </w:rPr>
+        <w:tab/>
+        <w:t xml:space="preserve">Daarbij is het ook nodig opnieuw te kijken naar de houdingen en impulsen van mensen tegenwoordig waarvan hij niet bij voorbaat kan zeggen of </w:t>
+      </w:r>
+      <w:r>
+        <w:rPr>
+          <w:rFonts w:ascii="Courier New" w:hAnsi="Courier New" w:cs="Courier New"/>
+          <w:sz w:val="22"/>
+          <w:szCs w:val="22"/>
+          <w:lang w:val="nl-NL"/>
+        </w:rPr>
+        <w:t xml:space="preserve">de mens competitief dan wel coöperatief is en hij er </w:t>
+      </w:r>
+      <w:r>
+        <w:rPr>
+          <w:rFonts w:ascii="Courier New" w:hAnsi="Courier New" w:cs="Courier New"/>
+          <w:sz w:val="22"/>
+          <w:szCs w:val="22"/>
+          <w:lang w:val="nl-NL"/>
+        </w:rPr>
+        <w:t xml:space="preserve">negatief </w:t>
+      </w:r>
+      <w:r>
+        <w:rPr>
+          <w:rFonts w:ascii="Courier New" w:hAnsi="Courier New" w:cs="Courier New"/>
+          <w:sz w:val="22"/>
+          <w:szCs w:val="22"/>
+          <w:lang w:val="nl-NL"/>
+        </w:rPr>
+        <w:t>dan wel</w:t>
+      </w:r>
+      <w:r>
+        <w:rPr>
+          <w:rFonts w:ascii="Courier New" w:hAnsi="Courier New" w:cs="Courier New"/>
+          <w:sz w:val="22"/>
+          <w:szCs w:val="22"/>
+          <w:lang w:val="nl-NL"/>
+        </w:rPr>
+        <w:t xml:space="preserve"> positief tegenover staat. </w:t>
+      </w:r>
+      <w:r>
+        <w:rPr>
+          <w:rFonts w:ascii="Courier New" w:hAnsi="Courier New" w:cs="Courier New"/>
+          <w:sz w:val="22"/>
+          <w:szCs w:val="22"/>
+          <w:lang w:val="nl-NL"/>
+        </w:rPr>
+        <w:t xml:space="preserve">Hij </w:t>
+      </w:r>
+      <w:r>
+        <w:rPr>
+          <w:rFonts w:ascii="Courier New" w:hAnsi="Courier New" w:cs="Courier New"/>
+          <w:sz w:val="22"/>
+          <w:szCs w:val="22"/>
+          <w:lang w:val="nl-NL"/>
+        </w:rPr>
+        <w:t>wil kijken naar de consequenties ervan en hoe die tot stand komen.</w:t>
+      </w:r>
+      <w:r>
+        <w:rPr>
+          <w:rFonts w:ascii="Courier New" w:hAnsi="Courier New" w:cs="Courier New"/>
+          <w:sz w:val="22"/>
+          <w:szCs w:val="22"/>
+          <w:lang w:val="nl-NL"/>
+        </w:rPr>
+        <w:t xml:space="preserve"> </w:t>
+      </w:r>
+      <w:r>
+        <w:rPr>
+          <w:rFonts w:ascii="Courier New" w:hAnsi="Courier New" w:cs="Courier New"/>
+          <w:sz w:val="22"/>
+          <w:szCs w:val="22"/>
+          <w:lang w:val="nl-NL"/>
+        </w:rPr>
+        <w:t xml:space="preserve">In relatie tot democratie is er </w:t>
+      </w:r>
+      <w:r>
+        <w:rPr>
+          <w:rFonts w:ascii="Courier New" w:hAnsi="Courier New" w:cs="Courier New"/>
+          <w:sz w:val="22"/>
+          <w:szCs w:val="22"/>
+          <w:lang w:val="nl-NL"/>
+        </w:rPr>
+        <w:t xml:space="preserve">volgens </w:t>
+      </w:r>
+      <w:proofErr w:type="spellStart"/>
+      <w:r>
+        <w:rPr>
+          <w:rFonts w:ascii="Courier New" w:hAnsi="Courier New" w:cs="Courier New"/>
+          <w:sz w:val="22"/>
+          <w:szCs w:val="22"/>
+          <w:lang w:val="nl-NL"/>
+        </w:rPr>
+        <w:t>Dewey</w:t>
+      </w:r>
+      <w:proofErr w:type="spellEnd"/>
+      <w:r>
+        <w:rPr>
+          <w:rFonts w:ascii="Courier New" w:hAnsi="Courier New" w:cs="Courier New"/>
+          <w:sz w:val="22"/>
+          <w:szCs w:val="22"/>
+          <w:lang w:val="nl-NL"/>
+        </w:rPr>
+        <w:t xml:space="preserve"> </w:t>
+      </w:r>
+      <w:r>
+        <w:rPr>
+          <w:rFonts w:ascii="Courier New" w:hAnsi="Courier New" w:cs="Courier New"/>
+          <w:sz w:val="22"/>
+          <w:szCs w:val="22"/>
+          <w:lang w:val="nl-NL"/>
+        </w:rPr>
+        <w:t xml:space="preserve">een gebrek aan een adequate theorie over de menselijke natuur </w:t>
+      </w:r>
+      <w:r>
+        <w:rPr>
+          <w:rFonts w:ascii="Courier New" w:hAnsi="Courier New" w:cs="Courier New"/>
+          <w:sz w:val="22"/>
+          <w:szCs w:val="22"/>
+          <w:lang w:val="nl-NL"/>
+        </w:rPr>
+        <w:t xml:space="preserve">en als je dan naar de methodes en doelen van de democratie kijkt is het niet meer dan traditie en gewoonten en een gedeelde visie die niets anders is dan dat de democratie moet blijven bestaan. Maar hoe de verschillende onderdelen van de cultuur dan het beste kunnen opereren en wanneer en waar die beter zouden kunnen worden aangepast, weten we niet of we steunen op de </w:t>
+      </w:r>
+      <w:r>
+        <w:rPr>
+          <w:rFonts w:ascii="Courier New" w:hAnsi="Courier New" w:cs="Courier New"/>
+          <w:sz w:val="22"/>
+          <w:szCs w:val="22"/>
+          <w:lang w:val="nl-NL"/>
+        </w:rPr>
+        <w:lastRenderedPageBreak/>
+        <w:t xml:space="preserve">autoriteit van de ouders, de leraar of het tekstboek. </w:t>
+      </w:r>
+      <w:r>
+        <w:rPr>
+          <w:rFonts w:ascii="Courier New" w:hAnsi="Courier New" w:cs="Courier New"/>
+          <w:sz w:val="22"/>
+          <w:szCs w:val="22"/>
+          <w:lang w:val="nl-NL"/>
+        </w:rPr>
+        <w:t xml:space="preserve">Het zoeken naar de democratische weg is niet makkelijk, zeker niet wanneer je vindt, zoals </w:t>
+      </w:r>
+      <w:proofErr w:type="spellStart"/>
+      <w:r>
+        <w:rPr>
+          <w:rFonts w:ascii="Courier New" w:hAnsi="Courier New" w:cs="Courier New"/>
+          <w:sz w:val="22"/>
+          <w:szCs w:val="22"/>
+          <w:lang w:val="nl-NL"/>
+        </w:rPr>
+        <w:t>Dewey</w:t>
+      </w:r>
+      <w:proofErr w:type="spellEnd"/>
+      <w:r>
+        <w:rPr>
+          <w:rFonts w:ascii="Courier New" w:hAnsi="Courier New" w:cs="Courier New"/>
+          <w:sz w:val="22"/>
+          <w:szCs w:val="22"/>
+          <w:lang w:val="nl-NL"/>
+        </w:rPr>
+        <w:t xml:space="preserve"> dat vindt, dat democratie het werk is van zoveel mogelijk mensen en democratie een manier van leven is met een morele standaard voor het persoonlijk gedrag.  </w:t>
+      </w:r>
+      <w:r>
+        <w:rPr>
+          <w:rFonts w:ascii="Courier New" w:hAnsi="Courier New" w:cs="Courier New"/>
+          <w:sz w:val="22"/>
+          <w:szCs w:val="22"/>
+          <w:lang w:val="nl-NL"/>
+        </w:rPr>
+        <w:t xml:space="preserve">  </w:t>
+      </w:r>
+    </w:p>
+    <w:p>
+      <w:pPr>
+        <w:spacing w:line="360" w:lineRule="auto"/>
+        <w:rPr>
+          <w:rFonts w:ascii="Courier New" w:hAnsi="Courier New" w:cs="Courier New"/>
+          <w:sz w:val="22"/>
+          <w:szCs w:val="22"/>
+          <w:lang w:val="nl-NL"/>
+        </w:rPr>
+      </w:pPr>
+      <w:r>
+        <w:rPr>
+          <w:rFonts w:ascii="Courier New" w:hAnsi="Courier New" w:cs="Courier New"/>
+          <w:sz w:val="22"/>
+          <w:szCs w:val="22"/>
+          <w:lang w:val="nl-NL"/>
+        </w:rPr>
+        <w:tab/>
+        <w:t>Wetenschap</w:t>
+      </w:r>
+    </w:p>
+    <w:p>
+      <w:pPr>
+        <w:spacing w:line="360" w:lineRule="auto"/>
+        <w:rPr>
+          <w:rFonts w:ascii="Courier New" w:hAnsi="Courier New" w:cs="Courier New"/>
+          <w:sz w:val="22"/>
+          <w:szCs w:val="22"/>
+          <w:lang w:val="nl-NL"/>
+        </w:rPr>
+      </w:pPr>
+    </w:p>
+    <w:p>
+      <w:pPr>
+        <w:spacing w:line="360" w:lineRule="auto"/>
+        <w:rPr>
+          <w:rFonts w:ascii="Courier New" w:hAnsi="Courier New" w:cs="Courier New"/>
+          <w:sz w:val="22"/>
+          <w:szCs w:val="22"/>
+          <w:lang w:val="nl-NL"/>
+        </w:rPr>
+      </w:pPr>
+    </w:p>
+    <w:p>
+      <w:pPr>
+        <w:spacing w:line="360" w:lineRule="auto"/>
+        <w:rPr>
+          <w:rFonts w:ascii="Courier New" w:hAnsi="Courier New" w:cs="Courier New"/>
+          <w:sz w:val="22"/>
+          <w:szCs w:val="22"/>
+          <w:lang w:val="nl-NL"/>
+        </w:rPr>
+      </w:pPr>
+      <w:r>
+        <w:rPr>
+          <w:rFonts w:ascii="Courier New" w:hAnsi="Courier New" w:cs="Courier New"/>
+          <w:sz w:val="22"/>
+          <w:szCs w:val="22"/>
+          <w:lang w:val="nl-NL"/>
+        </w:rPr>
+        <w:t>Jefferson</w:t>
+      </w:r>
+    </w:p>
+    <w:p>
+      <w:pPr>
+        <w:spacing w:line="360" w:lineRule="auto"/>
+        <w:rPr>
+          <w:rFonts w:ascii="Courier New" w:hAnsi="Courier New" w:cs="Courier New"/>
+          <w:sz w:val="22"/>
+          <w:szCs w:val="22"/>
+          <w:lang w:val="nl-NL"/>
+        </w:rPr>
+      </w:pPr>
+    </w:p>
+    <w:p>
+      <w:pPr>
+        <w:spacing w:line="360" w:lineRule="auto"/>
+        <w:rPr>
+          <w:rFonts w:ascii="Courier New" w:hAnsi="Courier New" w:cs="Courier New"/>
+          <w:sz w:val="22"/>
+          <w:szCs w:val="22"/>
           <w:lang w:val="en-US"/>
         </w:rPr>
       </w:pPr>
@@ -199,6 +1878,15 @@
           <w:lang w:val="en-US"/>
         </w:rPr>
         <w:t xml:space="preserve">). </w:t>
+      </w:r>
+      <w:r>
+        <w:rPr>
+          <w:rFonts w:ascii="Courier New" w:hAnsi="Courier New" w:cs="Courier New"/>
+          <w:sz w:val="22"/>
+          <w:szCs w:val="22"/>
+          <w:lang w:val="en-US"/>
+        </w:rPr>
+        <w:t xml:space="preserve">Freedom and Culture. </w:t>
       </w:r>
       <w:r>
         <w:rPr>

</xml_diff>

<commit_message>
08-04-25, Freedom and culture bijgewerkt
</commit_message>
<xml_diff>
--- a/DeweyBooks/FreedomandCulture.docx
+++ b/DeweyBooks/FreedomandCulture.docx
@@ -318,7 +318,54 @@
           <w:szCs w:val="22"/>
           <w:lang w:val="nl-NL"/>
         </w:rPr>
-        <w:t xml:space="preserve">verantwoordelijkheid weggenomen en </w:t>
+        <w:t xml:space="preserve">individuele </w:t>
+      </w:r>
+      <w:r>
+        <w:rPr>
+          <w:rFonts w:ascii="Courier New" w:hAnsi="Courier New" w:cs="Courier New"/>
+          <w:sz w:val="22"/>
+          <w:szCs w:val="22"/>
+          <w:lang w:val="nl-NL"/>
+        </w:rPr>
+        <w:t xml:space="preserve">verantwoordelijkheid </w:t>
+      </w:r>
+      <w:r>
+        <w:rPr>
+          <w:rFonts w:ascii="Courier New" w:hAnsi="Courier New" w:cs="Courier New"/>
+          <w:sz w:val="22"/>
+          <w:szCs w:val="22"/>
+          <w:lang w:val="nl-NL"/>
+        </w:rPr>
+        <w:t xml:space="preserve">van </w:t>
+      </w:r>
+      <w:proofErr w:type="spellStart"/>
+      <w:r>
+        <w:rPr>
+          <w:rFonts w:ascii="Courier New" w:hAnsi="Courier New" w:cs="Courier New"/>
+          <w:sz w:val="22"/>
+          <w:szCs w:val="22"/>
+          <w:lang w:val="nl-NL"/>
+        </w:rPr>
+        <w:t xml:space="preserve">mensen </w:t>
+      </w:r>
+      <w:r>
+        <w:rPr>
+          <w:rFonts w:ascii="Courier New" w:hAnsi="Courier New" w:cs="Courier New"/>
+          <w:sz w:val="22"/>
+          <w:szCs w:val="22"/>
+          <w:lang w:val="nl-NL"/>
+        </w:rPr>
+        <w:t>wegge</w:t>
+      </w:r>
+      <w:proofErr w:type="spellEnd"/>
+      <w:r>
+        <w:rPr>
+          <w:rFonts w:ascii="Courier New" w:hAnsi="Courier New" w:cs="Courier New"/>
+          <w:sz w:val="22"/>
+          <w:szCs w:val="22"/>
+          <w:lang w:val="nl-NL"/>
+        </w:rPr>
+        <w:t xml:space="preserve">nomen en </w:t>
       </w:r>
       <w:r>
         <w:rPr>
@@ -401,6 +448,15 @@
           <w:szCs w:val="22"/>
           <w:lang w:val="nl-NL"/>
         </w:rPr>
+        <w:t>e</w:t>
+      </w:r>
+      <w:r>
+        <w:rPr>
+          <w:rFonts w:ascii="Courier New" w:hAnsi="Courier New" w:cs="Courier New"/>
+          <w:sz w:val="22"/>
+          <w:szCs w:val="22"/>
+          <w:lang w:val="nl-NL"/>
+        </w:rPr>
         <w:t xml:space="preserve"> denken, het idee dat alle gebeurtenissen met elkaar verbonden zijn en er een enkelvoudige factor als verklarende factor aan te</w:t>
       </w:r>
       <w:r>
@@ -428,7 +484,25 @@
           <w:szCs w:val="22"/>
           <w:lang w:val="nl-NL"/>
         </w:rPr>
-        <w:t xml:space="preserve">De monistische theorie wordt </w:t>
+        <w:t>D</w:t>
+      </w:r>
+      <w:r>
+        <w:rPr>
+          <w:rFonts w:ascii="Courier New" w:hAnsi="Courier New" w:cs="Courier New"/>
+          <w:sz w:val="22"/>
+          <w:szCs w:val="22"/>
+          <w:lang w:val="nl-NL"/>
+        </w:rPr>
+        <w:t>i</w:t>
+      </w:r>
+      <w:r>
+        <w:rPr>
+          <w:rFonts w:ascii="Courier New" w:hAnsi="Courier New" w:cs="Courier New"/>
+          <w:sz w:val="22"/>
+          <w:szCs w:val="22"/>
+          <w:lang w:val="nl-NL"/>
+        </w:rPr>
+        <w:t xml:space="preserve">e monistische theorie wordt </w:t>
       </w:r>
       <w:r>
         <w:rPr>
@@ -482,16 +556,7 @@
           <w:szCs w:val="22"/>
           <w:lang w:val="nl-NL"/>
         </w:rPr>
-        <w:t xml:space="preserve">partijsysteem, met controle over economie, media en communicatie, kunst, onderwijs, en morele en psychologische gevolgen. </w:t>
-      </w:r>
-      <w:r>
-        <w:rPr>
-          <w:rFonts w:ascii="Courier New" w:hAnsi="Courier New" w:cs="Courier New"/>
-          <w:sz w:val="22"/>
-          <w:szCs w:val="22"/>
-          <w:lang w:val="nl-NL"/>
-        </w:rPr>
-        <w:t xml:space="preserve">Volgens </w:t>
+        <w:t xml:space="preserve">partijsysteem, met controle over economie, media en communicatie, kunst, onderwijs, en morele en psychologische gevolgen. Volgens </w:t>
       </w:r>
       <w:proofErr w:type="spellStart"/>
       <w:r>
@@ -511,52 +576,61 @@
           <w:szCs w:val="22"/>
           <w:lang w:val="nl-NL"/>
         </w:rPr>
-        <w:t xml:space="preserve"> moeten we </w:t>
-      </w:r>
-      <w:r>
-        <w:rPr>
-          <w:rFonts w:ascii="Courier New" w:hAnsi="Courier New" w:cs="Courier New"/>
-          <w:sz w:val="22"/>
-          <w:szCs w:val="22"/>
-          <w:lang w:val="nl-NL"/>
-        </w:rPr>
-        <w:t xml:space="preserve">in een democratisch land </w:t>
-      </w:r>
-      <w:r>
-        <w:rPr>
-          <w:rFonts w:ascii="Courier New" w:hAnsi="Courier New" w:cs="Courier New"/>
-          <w:sz w:val="22"/>
-          <w:szCs w:val="22"/>
-          <w:lang w:val="nl-NL"/>
-        </w:rPr>
-        <w:t xml:space="preserve">niet te snel denken dat het </w:t>
-      </w:r>
-      <w:r>
-        <w:rPr>
-          <w:rFonts w:ascii="Courier New" w:hAnsi="Courier New" w:cs="Courier New"/>
-          <w:sz w:val="22"/>
-          <w:szCs w:val="22"/>
-          <w:lang w:val="nl-NL"/>
-        </w:rPr>
-        <w:t>daar</w:t>
-      </w:r>
-      <w:r>
-        <w:rPr>
-          <w:rFonts w:ascii="Courier New" w:hAnsi="Courier New" w:cs="Courier New"/>
-          <w:sz w:val="22"/>
-          <w:szCs w:val="22"/>
-          <w:lang w:val="nl-NL"/>
-        </w:rPr>
-        <w:t xml:space="preserve"> niet kan gebeuren omdat die systemen zover van ons afstaan.</w:t>
-      </w:r>
-      <w:r>
-        <w:rPr>
-          <w:rFonts w:ascii="Courier New" w:hAnsi="Courier New" w:cs="Courier New"/>
-          <w:sz w:val="22"/>
-          <w:szCs w:val="22"/>
-          <w:lang w:val="nl-NL"/>
-        </w:rPr>
-        <w:t xml:space="preserve"> Daarom is het ook zo belangrijk die eigen omgeving te kennen, te weten waar we vandaan komen en wat er nodig is om</w:t>
+        <w:t xml:space="preserve"> moeten we in een democratisch land niet te snel denken dat het </w:t>
+      </w:r>
+      <w:r>
+        <w:rPr>
+          <w:rFonts w:ascii="Courier New" w:hAnsi="Courier New" w:cs="Courier New"/>
+          <w:sz w:val="22"/>
+          <w:szCs w:val="22"/>
+          <w:lang w:val="nl-NL"/>
+        </w:rPr>
+        <w:t>niet totalitair kan worden</w:t>
+      </w:r>
+      <w:r>
+        <w:rPr>
+          <w:rFonts w:ascii="Courier New" w:hAnsi="Courier New" w:cs="Courier New"/>
+          <w:sz w:val="22"/>
+          <w:szCs w:val="22"/>
+          <w:lang w:val="nl-NL"/>
+        </w:rPr>
+        <w:t xml:space="preserve"> omdat die systemen zover van ons afstaan. Daarom is het ook zo belangrijk d</w:t>
+      </w:r>
+      <w:r>
+        <w:rPr>
+          <w:rFonts w:ascii="Courier New" w:hAnsi="Courier New" w:cs="Courier New"/>
+          <w:sz w:val="22"/>
+          <w:szCs w:val="22"/>
+          <w:lang w:val="nl-NL"/>
+        </w:rPr>
+        <w:t>e</w:t>
+      </w:r>
+      <w:r>
+        <w:rPr>
+          <w:rFonts w:ascii="Courier New" w:hAnsi="Courier New" w:cs="Courier New"/>
+          <w:sz w:val="22"/>
+          <w:szCs w:val="22"/>
+          <w:lang w:val="nl-NL"/>
+        </w:rPr>
+        <w:t xml:space="preserve"> eigen omgeving </w:t>
+      </w:r>
+      <w:r>
+        <w:rPr>
+          <w:rFonts w:ascii="Courier New" w:hAnsi="Courier New" w:cs="Courier New"/>
+          <w:sz w:val="22"/>
+          <w:szCs w:val="22"/>
+          <w:lang w:val="nl-NL"/>
+        </w:rPr>
+        <w:t xml:space="preserve">goed </w:t>
+      </w:r>
+      <w:r>
+        <w:rPr>
+          <w:rFonts w:ascii="Courier New" w:hAnsi="Courier New" w:cs="Courier New"/>
+          <w:sz w:val="22"/>
+          <w:szCs w:val="22"/>
+          <w:lang w:val="nl-NL"/>
+        </w:rPr>
+        <w:t>te kennen, te weten waar we vandaan komen en wat er nodig is om</w:t>
       </w:r>
       <w:r>
         <w:rPr>
@@ -616,7 +690,46 @@
           <w:szCs w:val="22"/>
           <w:lang w:val="nl-NL"/>
         </w:rPr>
-        <w:t>Vrijheid van onderzoek, tolerantie naar verschillende ideeën en opinies, cultureel pluralisme, vrijheid van meningsuiting en de bereidheid tot samenwerking vanuit gedeelde waarden en idealen bepalen vrijheid aan het begin van de twintigste eeuw.</w:t>
+        <w:t xml:space="preserve">Vrijheid van onderzoek, tolerantie naar verschillende ideeën en opinies, cultureel pluralisme, vrijheid van meningsuiting en de bereidheid tot samenwerking vanuit gedeelde waarden en idealen </w:t>
+      </w:r>
+      <w:r>
+        <w:rPr>
+          <w:rFonts w:ascii="Courier New" w:hAnsi="Courier New" w:cs="Courier New"/>
+          <w:sz w:val="22"/>
+          <w:szCs w:val="22"/>
+          <w:lang w:val="nl-NL"/>
+        </w:rPr>
+        <w:lastRenderedPageBreak/>
+        <w:t>bepalen vrijheid aan het begin van de twintigste eeuw</w:t>
+      </w:r>
+      <w:r>
+        <w:rPr>
+          <w:rFonts w:ascii="Courier New" w:hAnsi="Courier New" w:cs="Courier New"/>
+          <w:sz w:val="22"/>
+          <w:szCs w:val="22"/>
+          <w:lang w:val="nl-NL"/>
+        </w:rPr>
+        <w:t xml:space="preserve">, denkt </w:t>
+      </w:r>
+      <w:proofErr w:type="spellStart"/>
+      <w:r>
+        <w:rPr>
+          <w:rFonts w:ascii="Courier New" w:hAnsi="Courier New" w:cs="Courier New"/>
+          <w:sz w:val="22"/>
+          <w:szCs w:val="22"/>
+          <w:lang w:val="nl-NL"/>
+        </w:rPr>
+        <w:t>Dewey</w:t>
+      </w:r>
+      <w:proofErr w:type="spellEnd"/>
+      <w:r>
+        <w:rPr>
+          <w:rFonts w:ascii="Courier New" w:hAnsi="Courier New" w:cs="Courier New"/>
+          <w:sz w:val="22"/>
+          <w:szCs w:val="22"/>
+          <w:lang w:val="nl-NL"/>
+        </w:rPr>
+        <w:t>.</w:t>
       </w:r>
       <w:r>
         <w:rPr>
@@ -634,17 +747,7 @@
           <w:szCs w:val="22"/>
           <w:lang w:val="nl-NL"/>
         </w:rPr>
-        <w:t xml:space="preserve">Het is de </w:t>
-      </w:r>
-      <w:r>
-        <w:rPr>
-          <w:rFonts w:ascii="Courier New" w:hAnsi="Courier New" w:cs="Courier New"/>
-          <w:sz w:val="22"/>
-          <w:szCs w:val="22"/>
-          <w:lang w:val="nl-NL"/>
-        </w:rPr>
-        <w:lastRenderedPageBreak/>
-        <w:t xml:space="preserve">taak van de politiek en de cultuur om die basisgedachten te verdedigen en daarin hebben ze elkaar nodig. </w:t>
+        <w:t xml:space="preserve">Het is de taak van de politiek en de cultuur om die basisgedachten te verdedigen en daarin hebben ze elkaar nodig. </w:t>
       </w:r>
       <w:r>
         <w:rPr>
@@ -725,16 +828,52 @@
           <w:szCs w:val="22"/>
           <w:lang w:val="nl-NL"/>
         </w:rPr>
-        <w:t>. Dat geldt ook de andere kant op,</w:t>
-      </w:r>
-      <w:r>
-        <w:rPr>
-          <w:rFonts w:ascii="Courier New" w:hAnsi="Courier New" w:cs="Courier New"/>
-          <w:sz w:val="22"/>
-          <w:szCs w:val="22"/>
-          <w:lang w:val="nl-NL"/>
-        </w:rPr>
-        <w:t xml:space="preserve"> dat die cult</w:t>
+        <w:t>. D</w:t>
+      </w:r>
+      <w:r>
+        <w:rPr>
+          <w:rFonts w:ascii="Courier New" w:hAnsi="Courier New" w:cs="Courier New"/>
+          <w:sz w:val="22"/>
+          <w:szCs w:val="22"/>
+          <w:lang w:val="nl-NL"/>
+        </w:rPr>
+        <w:t>e verhouding politiek en cultuur</w:t>
+      </w:r>
+      <w:r>
+        <w:rPr>
+          <w:rFonts w:ascii="Courier New" w:hAnsi="Courier New" w:cs="Courier New"/>
+          <w:sz w:val="22"/>
+          <w:szCs w:val="22"/>
+          <w:lang w:val="nl-NL"/>
+        </w:rPr>
+        <w:t xml:space="preserve"> is wederkerig</w:t>
+      </w:r>
+      <w:r>
+        <w:rPr>
+          <w:rFonts w:ascii="Courier New" w:hAnsi="Courier New" w:cs="Courier New"/>
+          <w:sz w:val="22"/>
+          <w:szCs w:val="22"/>
+          <w:lang w:val="nl-NL"/>
+        </w:rPr>
+        <w:t xml:space="preserve"> </w:t>
+      </w:r>
+      <w:r>
+        <w:rPr>
+          <w:rFonts w:ascii="Courier New" w:hAnsi="Courier New" w:cs="Courier New"/>
+          <w:sz w:val="22"/>
+          <w:szCs w:val="22"/>
+          <w:lang w:val="nl-NL"/>
+        </w:rPr>
+        <w:t>waar</w:t>
+      </w:r>
+      <w:r>
+        <w:rPr>
+          <w:rFonts w:ascii="Courier New" w:hAnsi="Courier New" w:cs="Courier New"/>
+          <w:sz w:val="22"/>
+          <w:szCs w:val="22"/>
+          <w:lang w:val="nl-NL"/>
+        </w:rPr>
+        <w:t xml:space="preserve"> die cult</w:t>
       </w:r>
       <w:r>
         <w:rPr>
@@ -770,16 +909,25 @@
           <w:szCs w:val="22"/>
           <w:lang w:val="nl-NL"/>
         </w:rPr>
-        <w:t xml:space="preserve"> overtuigingen de politiek </w:t>
-      </w:r>
-      <w:r>
-        <w:rPr>
-          <w:rFonts w:ascii="Courier New" w:hAnsi="Courier New" w:cs="Courier New"/>
-          <w:sz w:val="22"/>
-          <w:szCs w:val="22"/>
-          <w:lang w:val="nl-NL"/>
-        </w:rPr>
-        <w:t>beïnvloedt</w:t>
+        <w:t xml:space="preserve"> overtuigingen </w:t>
+      </w:r>
+      <w:r>
+        <w:rPr>
+          <w:rFonts w:ascii="Courier New" w:hAnsi="Courier New" w:cs="Courier New"/>
+          <w:sz w:val="22"/>
+          <w:szCs w:val="22"/>
+          <w:lang w:val="nl-NL"/>
+        </w:rPr>
+        <w:t xml:space="preserve">ook </w:t>
+      </w:r>
+      <w:r>
+        <w:rPr>
+          <w:rFonts w:ascii="Courier New" w:hAnsi="Courier New" w:cs="Courier New"/>
+          <w:sz w:val="22"/>
+          <w:szCs w:val="22"/>
+          <w:lang w:val="nl-NL"/>
+        </w:rPr>
+        <w:t>de politiek</w:t>
       </w:r>
       <w:r>
         <w:rPr>
@@ -797,7 +945,25 @@
           <w:szCs w:val="22"/>
           <w:lang w:val="nl-NL"/>
         </w:rPr>
-        <w:t xml:space="preserve">met z’n omgangsvormen, instituten en juridische regels. </w:t>
+        <w:t>met z’n omgangsvormen, instituten en juridische regels</w:t>
+      </w:r>
+      <w:r>
+        <w:rPr>
+          <w:rFonts w:ascii="Courier New" w:hAnsi="Courier New" w:cs="Courier New"/>
+          <w:sz w:val="22"/>
+          <w:szCs w:val="22"/>
+          <w:lang w:val="nl-NL"/>
+        </w:rPr>
+        <w:t xml:space="preserve"> beïnvloedt</w:t>
+      </w:r>
+      <w:r>
+        <w:rPr>
+          <w:rFonts w:ascii="Courier New" w:hAnsi="Courier New" w:cs="Courier New"/>
+          <w:sz w:val="22"/>
+          <w:szCs w:val="22"/>
+          <w:lang w:val="nl-NL"/>
+        </w:rPr>
+        <w:t xml:space="preserve">. </w:t>
       </w:r>
       <w:r>
         <w:rPr>
@@ -824,7 +990,25 @@
           <w:szCs w:val="22"/>
           <w:lang w:val="nl-NL"/>
         </w:rPr>
-        <w:t xml:space="preserve"> hele context van verschillende factoren die met elkaar interacteren. E</w:t>
+        <w:t xml:space="preserve"> hele context van </w:t>
+      </w:r>
+      <w:r>
+        <w:rPr>
+          <w:rFonts w:ascii="Courier New" w:hAnsi="Courier New" w:cs="Courier New"/>
+          <w:sz w:val="22"/>
+          <w:szCs w:val="22"/>
+          <w:lang w:val="nl-NL"/>
+        </w:rPr>
+        <w:t xml:space="preserve">politiek en cultuur en de </w:t>
+      </w:r>
+      <w:r>
+        <w:rPr>
+          <w:rFonts w:ascii="Courier New" w:hAnsi="Courier New" w:cs="Courier New"/>
+          <w:sz w:val="22"/>
+          <w:szCs w:val="22"/>
+          <w:lang w:val="nl-NL"/>
+        </w:rPr>
+        <w:t>verschillende factoren die met elkaar interacteren. E</w:t>
       </w:r>
       <w:r>
         <w:rPr>
@@ -914,7 +1098,25 @@
           <w:szCs w:val="22"/>
           <w:lang w:val="nl-NL"/>
         </w:rPr>
-        <w:t>Maar hoe, dat weten we eigenlijk niet.</w:t>
+        <w:t>Maar hoe</w:t>
+      </w:r>
+      <w:r>
+        <w:rPr>
+          <w:rFonts w:ascii="Courier New" w:hAnsi="Courier New" w:cs="Courier New"/>
+          <w:sz w:val="22"/>
+          <w:szCs w:val="22"/>
+          <w:lang w:val="nl-NL"/>
+        </w:rPr>
+        <w:t xml:space="preserve"> het precies zit</w:t>
+      </w:r>
+      <w:r>
+        <w:rPr>
+          <w:rFonts w:ascii="Courier New" w:hAnsi="Courier New" w:cs="Courier New"/>
+          <w:sz w:val="22"/>
+          <w:szCs w:val="22"/>
+          <w:lang w:val="nl-NL"/>
+        </w:rPr>
+        <w:t>, dat weten we eigenlijk niet.</w:t>
       </w:r>
       <w:r>
         <w:rPr>
@@ -941,16 +1143,52 @@
           <w:szCs w:val="22"/>
           <w:lang w:val="nl-NL"/>
         </w:rPr>
-        <w:t>zeker nu we weten dat emoties en verbeelding publieke sentimenten en opinies soms nog beter vormgeven dan informatie en rede. Dan is er ook nog een morele factor die meespeelt in d</w:t>
-      </w:r>
-      <w:r>
-        <w:rPr>
-          <w:rFonts w:ascii="Courier New" w:hAnsi="Courier New" w:cs="Courier New"/>
-          <w:sz w:val="22"/>
-          <w:szCs w:val="22"/>
-          <w:lang w:val="nl-NL"/>
-        </w:rPr>
-        <w:t>e complexe moderne samenleving en de vraag</w:t>
+        <w:t xml:space="preserve">zeker nu we weten dat emoties en verbeelding publieke sentimenten en opinies soms nog beter vormgeven dan informatie en rede. </w:t>
+      </w:r>
+      <w:r>
+        <w:rPr>
+          <w:rFonts w:ascii="Courier New" w:hAnsi="Courier New" w:cs="Courier New"/>
+          <w:sz w:val="22"/>
+          <w:szCs w:val="22"/>
+          <w:lang w:val="nl-NL"/>
+        </w:rPr>
+        <w:t>Vervolgens</w:t>
+      </w:r>
+      <w:r>
+        <w:rPr>
+          <w:rFonts w:ascii="Courier New" w:hAnsi="Courier New" w:cs="Courier New"/>
+          <w:sz w:val="22"/>
+          <w:szCs w:val="22"/>
+          <w:lang w:val="nl-NL"/>
+        </w:rPr>
+        <w:t xml:space="preserve"> is er ook nog een morele factor die meespeelt in d</w:t>
+      </w:r>
+      <w:r>
+        <w:rPr>
+          <w:rFonts w:ascii="Courier New" w:hAnsi="Courier New" w:cs="Courier New"/>
+          <w:sz w:val="22"/>
+          <w:szCs w:val="22"/>
+          <w:lang w:val="nl-NL"/>
+        </w:rPr>
+        <w:t xml:space="preserve">e complexe moderne samenleving en </w:t>
+      </w:r>
+      <w:r>
+        <w:rPr>
+          <w:rFonts w:ascii="Courier New" w:hAnsi="Courier New" w:cs="Courier New"/>
+          <w:sz w:val="22"/>
+          <w:szCs w:val="22"/>
+          <w:lang w:val="nl-NL"/>
+        </w:rPr>
+        <w:t xml:space="preserve">het gaat om </w:t>
+      </w:r>
+      <w:r>
+        <w:rPr>
+          <w:rFonts w:ascii="Courier New" w:hAnsi="Courier New" w:cs="Courier New"/>
+          <w:sz w:val="22"/>
+          <w:szCs w:val="22"/>
+          <w:lang w:val="nl-NL"/>
+        </w:rPr>
+        <w:t>de vraag</w:t>
       </w:r>
       <w:r>
         <w:rPr>
@@ -1013,7 +1251,16 @@
           <w:szCs w:val="22"/>
           <w:lang w:val="nl-NL"/>
         </w:rPr>
-        <w:t xml:space="preserve">Veel weten we volgens </w:t>
+        <w:t>Nogmaals, v</w:t>
+      </w:r>
+      <w:r>
+        <w:rPr>
+          <w:rFonts w:ascii="Courier New" w:hAnsi="Courier New" w:cs="Courier New"/>
+          <w:sz w:val="22"/>
+          <w:szCs w:val="22"/>
+          <w:lang w:val="nl-NL"/>
+        </w:rPr>
+        <w:t xml:space="preserve">eel weten we volgens </w:t>
       </w:r>
       <w:proofErr w:type="spellStart"/>
       <w:r>
@@ -1096,6 +1343,15 @@
           <w:szCs w:val="22"/>
           <w:lang w:val="nl-NL"/>
         </w:rPr>
+        <w:t xml:space="preserve">voor vrijheid </w:t>
+      </w:r>
+      <w:r>
+        <w:rPr>
+          <w:rFonts w:ascii="Courier New" w:hAnsi="Courier New" w:cs="Courier New"/>
+          <w:sz w:val="22"/>
+          <w:szCs w:val="22"/>
+          <w:lang w:val="nl-NL"/>
+        </w:rPr>
         <w:t>bestaat</w:t>
       </w:r>
       <w:r>
@@ -1132,7 +1388,7 @@
           <w:szCs w:val="22"/>
           <w:lang w:val="nl-NL"/>
         </w:rPr>
-        <w:t xml:space="preserve">als overheersend definiëren voor de menselijke relaties. </w:t>
+        <w:t xml:space="preserve">als overheersend definiëren. </w:t>
       </w:r>
       <w:proofErr w:type="spellStart"/>
       <w:r>
@@ -1406,7 +1662,25 @@
           <w:szCs w:val="22"/>
           <w:lang w:val="nl-NL"/>
         </w:rPr>
-        <w:t xml:space="preserve"> om duidelijk te maken hoe het </w:t>
+        <w:t xml:space="preserve"> om duidelijk te maken hoe </w:t>
+      </w:r>
+      <w:r>
+        <w:rPr>
+          <w:rFonts w:ascii="Courier New" w:hAnsi="Courier New" w:cs="Courier New"/>
+          <w:sz w:val="22"/>
+          <w:szCs w:val="22"/>
+          <w:lang w:val="nl-NL"/>
+        </w:rPr>
+        <w:t>dat</w:t>
+      </w:r>
+      <w:r>
+        <w:rPr>
+          <w:rFonts w:ascii="Courier New" w:hAnsi="Courier New" w:cs="Courier New"/>
+          <w:sz w:val="22"/>
+          <w:szCs w:val="22"/>
+          <w:lang w:val="nl-NL"/>
+        </w:rPr>
+        <w:t xml:space="preserve"> </w:t>
       </w:r>
       <w:r>
         <w:rPr>
@@ -1481,7 +1755,17 @@
           <w:szCs w:val="22"/>
           <w:lang w:val="nl-NL"/>
         </w:rPr>
-        <w:t>, kijkt hij naar de relatie tussen cultuur en menselijke natuur</w:t>
+        <w:t xml:space="preserve">, kijkt hij naar de relatie tussen cultuur en menselijke </w:t>
+      </w:r>
+      <w:r>
+        <w:rPr>
+          <w:rFonts w:ascii="Courier New" w:hAnsi="Courier New" w:cs="Courier New"/>
+          <w:sz w:val="22"/>
+          <w:szCs w:val="22"/>
+          <w:lang w:val="nl-NL"/>
+        </w:rPr>
+        <w:lastRenderedPageBreak/>
+        <w:t>natuur</w:t>
       </w:r>
       <w:r>
         <w:rPr>
@@ -1544,17 +1828,7 @@
           <w:szCs w:val="22"/>
           <w:lang w:val="nl-NL"/>
         </w:rPr>
-        <w:t xml:space="preserve">In de </w:t>
-      </w:r>
-      <w:r>
-        <w:rPr>
-          <w:rFonts w:ascii="Courier New" w:hAnsi="Courier New" w:cs="Courier New"/>
-          <w:sz w:val="22"/>
-          <w:szCs w:val="22"/>
-          <w:lang w:val="nl-NL"/>
-        </w:rPr>
-        <w:lastRenderedPageBreak/>
-        <w:t xml:space="preserve">Verlichting </w:t>
+        <w:t xml:space="preserve">In de Verlichting </w:t>
       </w:r>
       <w:r>
         <w:rPr>
@@ -1961,25 +2235,7 @@
           <w:szCs w:val="22"/>
           <w:lang w:val="nl-NL"/>
         </w:rPr>
-        <w:t>Mensen raken verward en dat</w:t>
-      </w:r>
-      <w:r>
-        <w:rPr>
-          <w:rFonts w:ascii="Courier New" w:hAnsi="Courier New" w:cs="Courier New"/>
-          <w:sz w:val="22"/>
-          <w:szCs w:val="22"/>
-          <w:lang w:val="nl-NL"/>
-        </w:rPr>
-        <w:t xml:space="preserve"> bedreigt de democratie.</w:t>
-      </w:r>
-      <w:r>
-        <w:rPr>
-          <w:rFonts w:ascii="Courier New" w:hAnsi="Courier New" w:cs="Courier New"/>
-          <w:sz w:val="22"/>
-          <w:szCs w:val="22"/>
-          <w:lang w:val="nl-NL"/>
-        </w:rPr>
-        <w:t xml:space="preserve"> </w:t>
+        <w:t xml:space="preserve">Mensen raken verward en dat bedreigt de democratie. </w:t>
       </w:r>
       <w:proofErr w:type="spellStart"/>
       <w:r>
@@ -2446,7 +2702,25 @@
           <w:szCs w:val="22"/>
           <w:lang w:val="nl-NL"/>
         </w:rPr>
-        <w:t>hierop kunnen we niet meer zeggen</w:t>
+        <w:t>hierop</w:t>
+      </w:r>
+      <w:r>
+        <w:rPr>
+          <w:rFonts w:ascii="Courier New" w:hAnsi="Courier New" w:cs="Courier New"/>
+          <w:sz w:val="22"/>
+          <w:szCs w:val="22"/>
+          <w:lang w:val="nl-NL"/>
+        </w:rPr>
+        <w:t>,</w:t>
+      </w:r>
+      <w:r>
+        <w:rPr>
+          <w:rFonts w:ascii="Courier New" w:hAnsi="Courier New" w:cs="Courier New"/>
+          <w:sz w:val="22"/>
+          <w:szCs w:val="22"/>
+          <w:lang w:val="nl-NL"/>
+        </w:rPr>
+        <w:t xml:space="preserve"> kunnen we niet meer zeggen</w:t>
       </w:r>
       <w:r>
         <w:rPr>
@@ -2646,7 +2920,17 @@
           <w:szCs w:val="22"/>
           <w:lang w:val="nl-NL"/>
         </w:rPr>
-        <w:t xml:space="preserve">. Maatschappelijke ontwikkelingen hebben sindsdien zichtbaar gemaakt dat </w:t>
+        <w:t xml:space="preserve">. </w:t>
+      </w:r>
+      <w:r>
+        <w:rPr>
+          <w:rFonts w:ascii="Courier New" w:hAnsi="Courier New" w:cs="Courier New"/>
+          <w:sz w:val="22"/>
+          <w:szCs w:val="22"/>
+          <w:lang w:val="nl-NL"/>
+        </w:rPr>
+        <w:lastRenderedPageBreak/>
+        <w:t xml:space="preserve">Maatschappelijke ontwikkelingen hebben sindsdien zichtbaar gemaakt dat </w:t>
       </w:r>
       <w:r>
         <w:rPr>
@@ -2745,6 +3029,215 @@
           <w:szCs w:val="22"/>
           <w:lang w:val="nl-NL"/>
         </w:rPr>
+        <w:t xml:space="preserve"> nog veel beter</w:t>
+      </w:r>
+      <w:r>
+        <w:rPr>
+          <w:rFonts w:ascii="Courier New" w:hAnsi="Courier New" w:cs="Courier New"/>
+          <w:sz w:val="22"/>
+          <w:szCs w:val="22"/>
+          <w:lang w:val="nl-NL"/>
+        </w:rPr>
+        <w:t xml:space="preserve"> via media en kunst </w:t>
+      </w:r>
+      <w:r>
+        <w:rPr>
+          <w:rFonts w:ascii="Courier New" w:hAnsi="Courier New" w:cs="Courier New"/>
+          <w:sz w:val="22"/>
+          <w:szCs w:val="22"/>
+          <w:lang w:val="nl-NL"/>
+        </w:rPr>
+        <w:t>zijn over te brengen omdat die gebruik maken van emoties</w:t>
+      </w:r>
+      <w:r>
+        <w:rPr>
+          <w:rFonts w:ascii="Courier New" w:hAnsi="Courier New" w:cs="Courier New"/>
+          <w:sz w:val="22"/>
+          <w:szCs w:val="22"/>
+          <w:lang w:val="nl-NL"/>
+        </w:rPr>
+        <w:t>. Welke wetenschappelijke methode en conclusies passen nu bij deze tijd</w:t>
+      </w:r>
+      <w:r>
+        <w:rPr>
+          <w:rFonts w:ascii="Courier New" w:hAnsi="Courier New" w:cs="Courier New"/>
+          <w:sz w:val="22"/>
+          <w:szCs w:val="22"/>
+          <w:lang w:val="nl-NL"/>
+        </w:rPr>
+        <w:t xml:space="preserve">, vraagt </w:t>
+      </w:r>
+      <w:proofErr w:type="spellStart"/>
+      <w:r>
+        <w:rPr>
+          <w:rFonts w:ascii="Courier New" w:hAnsi="Courier New" w:cs="Courier New"/>
+          <w:sz w:val="22"/>
+          <w:szCs w:val="22"/>
+          <w:lang w:val="nl-NL"/>
+        </w:rPr>
+        <w:t>Dewey</w:t>
+      </w:r>
+      <w:proofErr w:type="spellEnd"/>
+      <w:r>
+        <w:rPr>
+          <w:rFonts w:ascii="Courier New" w:hAnsi="Courier New" w:cs="Courier New"/>
+          <w:sz w:val="22"/>
+          <w:szCs w:val="22"/>
+          <w:lang w:val="nl-NL"/>
+        </w:rPr>
+        <w:t xml:space="preserve"> zich af,</w:t>
+      </w:r>
+      <w:r>
+        <w:rPr>
+          <w:rFonts w:ascii="Courier New" w:hAnsi="Courier New" w:cs="Courier New"/>
+          <w:sz w:val="22"/>
+          <w:szCs w:val="22"/>
+          <w:lang w:val="nl-NL"/>
+        </w:rPr>
+        <w:t xml:space="preserve"> en hoe kunnen die onderdeel worden van de hedendaagse cultuur? </w:t>
+      </w:r>
+      <w:r>
+        <w:rPr>
+          <w:rFonts w:ascii="Courier New" w:hAnsi="Courier New" w:cs="Courier New"/>
+          <w:sz w:val="22"/>
+          <w:szCs w:val="22"/>
+          <w:lang w:val="nl-NL"/>
+        </w:rPr>
+        <w:t xml:space="preserve">Natuurlijk </w:t>
+      </w:r>
+      <w:r>
+        <w:rPr>
+          <w:rFonts w:ascii="Courier New" w:hAnsi="Courier New" w:cs="Courier New"/>
+          <w:sz w:val="22"/>
+          <w:szCs w:val="22"/>
+          <w:lang w:val="nl-NL"/>
+        </w:rPr>
+        <w:t xml:space="preserve">gaat </w:t>
+      </w:r>
+      <w:r>
+        <w:rPr>
+          <w:rFonts w:ascii="Courier New" w:hAnsi="Courier New" w:cs="Courier New"/>
+          <w:sz w:val="22"/>
+          <w:szCs w:val="22"/>
+          <w:lang w:val="nl-NL"/>
+        </w:rPr>
+        <w:t xml:space="preserve">het </w:t>
+      </w:r>
+      <w:r>
+        <w:rPr>
+          <w:rFonts w:ascii="Courier New" w:hAnsi="Courier New" w:cs="Courier New"/>
+          <w:sz w:val="22"/>
+          <w:szCs w:val="22"/>
+          <w:lang w:val="nl-NL"/>
+        </w:rPr>
+        <w:t>hem er niet om dat iedereen een onderzoeker wordt</w:t>
+      </w:r>
+      <w:r>
+        <w:rPr>
+          <w:rFonts w:ascii="Courier New" w:hAnsi="Courier New" w:cs="Courier New"/>
+          <w:sz w:val="22"/>
+          <w:szCs w:val="22"/>
+          <w:lang w:val="nl-NL"/>
+        </w:rPr>
+        <w:t xml:space="preserve">. Veel belangrijker is hoe iedereen een goede </w:t>
+      </w:r>
+      <w:r>
+        <w:rPr>
+          <w:rFonts w:ascii="Courier New" w:hAnsi="Courier New" w:cs="Courier New"/>
+          <w:sz w:val="22"/>
+          <w:szCs w:val="22"/>
+          <w:lang w:val="nl-NL"/>
+        </w:rPr>
+        <w:t xml:space="preserve">wetenschappelijke houding </w:t>
+      </w:r>
+      <w:r>
+        <w:rPr>
+          <w:rFonts w:ascii="Courier New" w:hAnsi="Courier New" w:cs="Courier New"/>
+          <w:sz w:val="22"/>
+          <w:szCs w:val="22"/>
+          <w:lang w:val="nl-NL"/>
+        </w:rPr>
+        <w:t>weet aan te nemen</w:t>
+      </w:r>
+      <w:r>
+        <w:rPr>
+          <w:rFonts w:ascii="Courier New" w:hAnsi="Courier New" w:cs="Courier New"/>
+          <w:sz w:val="22"/>
+          <w:szCs w:val="22"/>
+          <w:lang w:val="nl-NL"/>
+        </w:rPr>
+        <w:t xml:space="preserve">. </w:t>
+      </w:r>
+      <w:r>
+        <w:rPr>
+          <w:rFonts w:ascii="Courier New" w:hAnsi="Courier New" w:cs="Courier New"/>
+          <w:sz w:val="22"/>
+          <w:szCs w:val="22"/>
+          <w:lang w:val="nl-NL"/>
+        </w:rPr>
+        <w:t>Dat om te</w:t>
+      </w:r>
+      <w:r>
+        <w:rPr>
+          <w:rFonts w:ascii="Courier New" w:hAnsi="Courier New" w:cs="Courier New"/>
+          <w:sz w:val="22"/>
+          <w:szCs w:val="22"/>
+          <w:lang w:val="nl-NL"/>
+        </w:rPr>
+        <w:t xml:space="preserve"> voorkomen dat mensen hun handelen alleen baseren op gewoontes, toevalligheden </w:t>
+      </w:r>
+      <w:r>
+        <w:rPr>
+          <w:rFonts w:ascii="Courier New" w:hAnsi="Courier New" w:cs="Courier New"/>
+          <w:sz w:val="22"/>
+          <w:szCs w:val="22"/>
+          <w:lang w:val="nl-NL"/>
+        </w:rPr>
+        <w:t>of</w:t>
+      </w:r>
+      <w:r>
+        <w:rPr>
+          <w:rFonts w:ascii="Courier New" w:hAnsi="Courier New" w:cs="Courier New"/>
+          <w:sz w:val="22"/>
+          <w:szCs w:val="22"/>
+          <w:lang w:val="nl-NL"/>
+        </w:rPr>
+        <w:t xml:space="preserve"> propaganda. D</w:t>
+      </w:r>
+      <w:r>
+        <w:rPr>
+          <w:rFonts w:ascii="Courier New" w:hAnsi="Courier New" w:cs="Courier New"/>
+          <w:sz w:val="22"/>
+          <w:szCs w:val="22"/>
+          <w:lang w:val="nl-NL"/>
+        </w:rPr>
+        <w:t xml:space="preserve">aarom is het nodig dat iedereen </w:t>
+      </w:r>
+      <w:r>
+        <w:rPr>
+          <w:rFonts w:ascii="Courier New" w:hAnsi="Courier New" w:cs="Courier New"/>
+          <w:sz w:val="22"/>
+          <w:szCs w:val="22"/>
+          <w:lang w:val="nl-NL"/>
+        </w:rPr>
+        <w:t>le</w:t>
+      </w:r>
+      <w:r>
+        <w:rPr>
+          <w:rFonts w:ascii="Courier New" w:hAnsi="Courier New" w:cs="Courier New"/>
+          <w:sz w:val="22"/>
+          <w:szCs w:val="22"/>
+          <w:lang w:val="nl-NL"/>
+        </w:rPr>
+        <w:t>ert omgaan</w:t>
+      </w:r>
+      <w:r>
+        <w:rPr>
+          <w:rFonts w:ascii="Courier New" w:hAnsi="Courier New" w:cs="Courier New"/>
+          <w:sz w:val="22"/>
+          <w:szCs w:val="22"/>
+          <w:lang w:val="nl-NL"/>
+        </w:rPr>
         <w:t xml:space="preserve"> </w:t>
       </w:r>
       <w:r>
@@ -2754,190 +3247,115 @@
           <w:szCs w:val="22"/>
           <w:lang w:val="nl-NL"/>
         </w:rPr>
-        <w:lastRenderedPageBreak/>
-        <w:t>nog veel beter</w:t>
-      </w:r>
-      <w:r>
-        <w:rPr>
-          <w:rFonts w:ascii="Courier New" w:hAnsi="Courier New" w:cs="Courier New"/>
-          <w:sz w:val="22"/>
-          <w:szCs w:val="22"/>
-          <w:lang w:val="nl-NL"/>
-        </w:rPr>
-        <w:t xml:space="preserve"> via media en kunst </w:t>
-      </w:r>
-      <w:r>
-        <w:rPr>
-          <w:rFonts w:ascii="Courier New" w:hAnsi="Courier New" w:cs="Courier New"/>
-          <w:sz w:val="22"/>
-          <w:szCs w:val="22"/>
-          <w:lang w:val="nl-NL"/>
-        </w:rPr>
-        <w:t>zijn over te brengen omdat die gebruik maken van emoties</w:t>
-      </w:r>
-      <w:r>
-        <w:rPr>
-          <w:rFonts w:ascii="Courier New" w:hAnsi="Courier New" w:cs="Courier New"/>
-          <w:sz w:val="22"/>
-          <w:szCs w:val="22"/>
-          <w:lang w:val="nl-NL"/>
-        </w:rPr>
-        <w:t>. Welke wetenschappelijke methode en conclusies passen nu bij deze tijd</w:t>
-      </w:r>
-      <w:r>
-        <w:rPr>
-          <w:rFonts w:ascii="Courier New" w:hAnsi="Courier New" w:cs="Courier New"/>
-          <w:sz w:val="22"/>
-          <w:szCs w:val="22"/>
-          <w:lang w:val="nl-NL"/>
-        </w:rPr>
-        <w:t xml:space="preserve">, vraagt </w:t>
-      </w:r>
-      <w:proofErr w:type="spellStart"/>
-      <w:r>
-        <w:rPr>
-          <w:rFonts w:ascii="Courier New" w:hAnsi="Courier New" w:cs="Courier New"/>
-          <w:sz w:val="22"/>
-          <w:szCs w:val="22"/>
-          <w:lang w:val="nl-NL"/>
-        </w:rPr>
-        <w:t>Dewey</w:t>
-      </w:r>
-      <w:proofErr w:type="spellEnd"/>
-      <w:r>
-        <w:rPr>
-          <w:rFonts w:ascii="Courier New" w:hAnsi="Courier New" w:cs="Courier New"/>
-          <w:sz w:val="22"/>
-          <w:szCs w:val="22"/>
-          <w:lang w:val="nl-NL"/>
-        </w:rPr>
-        <w:t xml:space="preserve"> zich af,</w:t>
-      </w:r>
-      <w:r>
-        <w:rPr>
-          <w:rFonts w:ascii="Courier New" w:hAnsi="Courier New" w:cs="Courier New"/>
-          <w:sz w:val="22"/>
-          <w:szCs w:val="22"/>
-          <w:lang w:val="nl-NL"/>
-        </w:rPr>
-        <w:t xml:space="preserve"> en hoe kunnen die onderdeel worden van de hedendaagse cultuur? </w:t>
-      </w:r>
-      <w:r>
-        <w:rPr>
-          <w:rFonts w:ascii="Courier New" w:hAnsi="Courier New" w:cs="Courier New"/>
-          <w:sz w:val="22"/>
-          <w:szCs w:val="22"/>
-          <w:lang w:val="nl-NL"/>
-        </w:rPr>
-        <w:t xml:space="preserve">Natuurlijk </w:t>
-      </w:r>
-      <w:r>
-        <w:rPr>
-          <w:rFonts w:ascii="Courier New" w:hAnsi="Courier New" w:cs="Courier New"/>
-          <w:sz w:val="22"/>
-          <w:szCs w:val="22"/>
-          <w:lang w:val="nl-NL"/>
-        </w:rPr>
-        <w:t xml:space="preserve">gaat </w:t>
-      </w:r>
-      <w:r>
-        <w:rPr>
-          <w:rFonts w:ascii="Courier New" w:hAnsi="Courier New" w:cs="Courier New"/>
-          <w:sz w:val="22"/>
-          <w:szCs w:val="22"/>
-          <w:lang w:val="nl-NL"/>
-        </w:rPr>
-        <w:t xml:space="preserve">het </w:t>
-      </w:r>
-      <w:r>
-        <w:rPr>
-          <w:rFonts w:ascii="Courier New" w:hAnsi="Courier New" w:cs="Courier New"/>
-          <w:sz w:val="22"/>
-          <w:szCs w:val="22"/>
-          <w:lang w:val="nl-NL"/>
-        </w:rPr>
-        <w:t>hem er niet om dat iedereen een onderzoeker wordt</w:t>
-      </w:r>
-      <w:r>
-        <w:rPr>
-          <w:rFonts w:ascii="Courier New" w:hAnsi="Courier New" w:cs="Courier New"/>
-          <w:sz w:val="22"/>
-          <w:szCs w:val="22"/>
-          <w:lang w:val="nl-NL"/>
-        </w:rPr>
-        <w:t xml:space="preserve">. Veel belangrijker is hoe iedereen een goede </w:t>
-      </w:r>
-      <w:r>
-        <w:rPr>
-          <w:rFonts w:ascii="Courier New" w:hAnsi="Courier New" w:cs="Courier New"/>
-          <w:sz w:val="22"/>
-          <w:szCs w:val="22"/>
-          <w:lang w:val="nl-NL"/>
-        </w:rPr>
-        <w:t xml:space="preserve">wetenschappelijke houding </w:t>
-      </w:r>
-      <w:r>
-        <w:rPr>
-          <w:rFonts w:ascii="Courier New" w:hAnsi="Courier New" w:cs="Courier New"/>
-          <w:sz w:val="22"/>
-          <w:szCs w:val="22"/>
-          <w:lang w:val="nl-NL"/>
-        </w:rPr>
-        <w:t>weet aan te nemen</w:t>
-      </w:r>
-      <w:r>
-        <w:rPr>
-          <w:rFonts w:ascii="Courier New" w:hAnsi="Courier New" w:cs="Courier New"/>
-          <w:sz w:val="22"/>
-          <w:szCs w:val="22"/>
-          <w:lang w:val="nl-NL"/>
-        </w:rPr>
-        <w:t xml:space="preserve">. </w:t>
-      </w:r>
-      <w:r>
-        <w:rPr>
-          <w:rFonts w:ascii="Courier New" w:hAnsi="Courier New" w:cs="Courier New"/>
-          <w:sz w:val="22"/>
-          <w:szCs w:val="22"/>
-          <w:lang w:val="nl-NL"/>
-        </w:rPr>
-        <w:t>Dat om te</w:t>
-      </w:r>
-      <w:r>
-        <w:rPr>
-          <w:rFonts w:ascii="Courier New" w:hAnsi="Courier New" w:cs="Courier New"/>
-          <w:sz w:val="22"/>
-          <w:szCs w:val="22"/>
-          <w:lang w:val="nl-NL"/>
-        </w:rPr>
-        <w:t xml:space="preserve"> voorkomen dat mensen hun handelen alleen baseren op gewoontes, toevalligheden en propaganda. D</w:t>
-      </w:r>
-      <w:r>
-        <w:rPr>
-          <w:rFonts w:ascii="Courier New" w:hAnsi="Courier New" w:cs="Courier New"/>
-          <w:sz w:val="22"/>
-          <w:szCs w:val="22"/>
-          <w:lang w:val="nl-NL"/>
-        </w:rPr>
-        <w:t xml:space="preserve">aarom is het nodig dat iedereen </w:t>
-      </w:r>
-      <w:r>
-        <w:rPr>
-          <w:rFonts w:ascii="Courier New" w:hAnsi="Courier New" w:cs="Courier New"/>
-          <w:sz w:val="22"/>
-          <w:szCs w:val="22"/>
-          <w:lang w:val="nl-NL"/>
-        </w:rPr>
-        <w:t>le</w:t>
-      </w:r>
-      <w:r>
-        <w:rPr>
-          <w:rFonts w:ascii="Courier New" w:hAnsi="Courier New" w:cs="Courier New"/>
-          <w:sz w:val="22"/>
-          <w:szCs w:val="22"/>
-          <w:lang w:val="nl-NL"/>
-        </w:rPr>
-        <w:t>ert omgaan</w:t>
+        <w:t xml:space="preserve">met onzekerheid, </w:t>
+      </w:r>
+      <w:r>
+        <w:rPr>
+          <w:rFonts w:ascii="Courier New" w:hAnsi="Courier New" w:cs="Courier New"/>
+          <w:sz w:val="22"/>
+          <w:szCs w:val="22"/>
+          <w:lang w:val="nl-NL"/>
+        </w:rPr>
+        <w:t>leert</w:t>
+      </w:r>
+      <w:r>
+        <w:rPr>
+          <w:rFonts w:ascii="Courier New" w:hAnsi="Courier New" w:cs="Courier New"/>
+          <w:sz w:val="22"/>
+          <w:szCs w:val="22"/>
+          <w:lang w:val="nl-NL"/>
+        </w:rPr>
+        <w:t xml:space="preserve"> twijfelen tot </w:t>
+      </w:r>
+      <w:r>
+        <w:rPr>
+          <w:rFonts w:ascii="Courier New" w:hAnsi="Courier New" w:cs="Courier New"/>
+          <w:sz w:val="22"/>
+          <w:szCs w:val="22"/>
+          <w:lang w:val="nl-NL"/>
+        </w:rPr>
+        <w:t>ze iets</w:t>
+      </w:r>
+      <w:r>
+        <w:rPr>
+          <w:rFonts w:ascii="Courier New" w:hAnsi="Courier New" w:cs="Courier New"/>
+          <w:sz w:val="22"/>
+          <w:szCs w:val="22"/>
+          <w:lang w:val="nl-NL"/>
+        </w:rPr>
+        <w:t xml:space="preserve"> zeker weten, </w:t>
+      </w:r>
+      <w:r>
+        <w:rPr>
+          <w:rFonts w:ascii="Courier New" w:hAnsi="Courier New" w:cs="Courier New"/>
+          <w:sz w:val="22"/>
+          <w:szCs w:val="22"/>
+          <w:lang w:val="nl-NL"/>
+        </w:rPr>
+        <w:t>uitgaa</w:t>
+      </w:r>
+      <w:r>
+        <w:rPr>
+          <w:rFonts w:ascii="Courier New" w:hAnsi="Courier New" w:cs="Courier New"/>
+          <w:sz w:val="22"/>
+          <w:szCs w:val="22"/>
+          <w:lang w:val="nl-NL"/>
+        </w:rPr>
+        <w:t>t</w:t>
+      </w:r>
+      <w:r>
+        <w:rPr>
+          <w:rFonts w:ascii="Courier New" w:hAnsi="Courier New" w:cs="Courier New"/>
+          <w:sz w:val="22"/>
+          <w:szCs w:val="22"/>
+          <w:lang w:val="nl-NL"/>
+        </w:rPr>
+        <w:t xml:space="preserve"> van</w:t>
+      </w:r>
+      <w:r>
+        <w:rPr>
+          <w:rFonts w:ascii="Courier New" w:hAnsi="Courier New" w:cs="Courier New"/>
+          <w:sz w:val="22"/>
+          <w:szCs w:val="22"/>
+          <w:lang w:val="nl-NL"/>
+        </w:rPr>
+        <w:t xml:space="preserve"> bewijsvoering en niet van </w:t>
+      </w:r>
+      <w:r>
+        <w:rPr>
+          <w:rFonts w:ascii="Courier New" w:hAnsi="Courier New" w:cs="Courier New"/>
+          <w:sz w:val="22"/>
+          <w:szCs w:val="22"/>
+          <w:lang w:val="nl-NL"/>
+        </w:rPr>
+        <w:t>zich</w:t>
+      </w:r>
+      <w:r>
+        <w:rPr>
+          <w:rFonts w:ascii="Courier New" w:hAnsi="Courier New" w:cs="Courier New"/>
+          <w:sz w:val="22"/>
+          <w:szCs w:val="22"/>
+          <w:lang w:val="nl-NL"/>
+        </w:rPr>
+        <w:t>zelf</w:t>
+      </w:r>
+      <w:r>
+        <w:rPr>
+          <w:rFonts w:ascii="Courier New" w:hAnsi="Courier New" w:cs="Courier New"/>
+          <w:sz w:val="22"/>
+          <w:szCs w:val="22"/>
+          <w:lang w:val="nl-NL"/>
+        </w:rPr>
+        <w:t xml:space="preserve"> en het eigenbelang</w:t>
+      </w:r>
+      <w:r>
+        <w:rPr>
+          <w:rFonts w:ascii="Courier New" w:hAnsi="Courier New" w:cs="Courier New"/>
+          <w:sz w:val="22"/>
+          <w:szCs w:val="22"/>
+          <w:lang w:val="nl-NL"/>
+        </w:rPr>
+        <w:t>,</w:t>
       </w:r>
       <w:r>
         <w:rPr>
@@ -2955,52 +3373,79 @@
           <w:szCs w:val="22"/>
           <w:lang w:val="nl-NL"/>
         </w:rPr>
-        <w:t xml:space="preserve">met onzekerheid, </w:t>
-      </w:r>
-      <w:r>
-        <w:rPr>
-          <w:rFonts w:ascii="Courier New" w:hAnsi="Courier New" w:cs="Courier New"/>
-          <w:sz w:val="22"/>
-          <w:szCs w:val="22"/>
-          <w:lang w:val="nl-NL"/>
-        </w:rPr>
-        <w:t>leert</w:t>
-      </w:r>
-      <w:r>
-        <w:rPr>
-          <w:rFonts w:ascii="Courier New" w:hAnsi="Courier New" w:cs="Courier New"/>
-          <w:sz w:val="22"/>
-          <w:szCs w:val="22"/>
-          <w:lang w:val="nl-NL"/>
-        </w:rPr>
-        <w:t xml:space="preserve"> twijfelen tot </w:t>
-      </w:r>
-      <w:r>
-        <w:rPr>
-          <w:rFonts w:ascii="Courier New" w:hAnsi="Courier New" w:cs="Courier New"/>
-          <w:sz w:val="22"/>
-          <w:szCs w:val="22"/>
-          <w:lang w:val="nl-NL"/>
-        </w:rPr>
-        <w:t>ze iets</w:t>
-      </w:r>
-      <w:r>
-        <w:rPr>
-          <w:rFonts w:ascii="Courier New" w:hAnsi="Courier New" w:cs="Courier New"/>
-          <w:sz w:val="22"/>
-          <w:szCs w:val="22"/>
-          <w:lang w:val="nl-NL"/>
-        </w:rPr>
-        <w:t xml:space="preserve"> zeker weten, </w:t>
-      </w:r>
-      <w:r>
-        <w:rPr>
-          <w:rFonts w:ascii="Courier New" w:hAnsi="Courier New" w:cs="Courier New"/>
-          <w:sz w:val="22"/>
-          <w:szCs w:val="22"/>
-          <w:lang w:val="nl-NL"/>
-        </w:rPr>
-        <w:t>uitgaa</w:t>
+        <w:t xml:space="preserve">bereidheid </w:t>
+      </w:r>
+      <w:r>
+        <w:rPr>
+          <w:rFonts w:ascii="Courier New" w:hAnsi="Courier New" w:cs="Courier New"/>
+          <w:sz w:val="22"/>
+          <w:szCs w:val="22"/>
+          <w:lang w:val="nl-NL"/>
+        </w:rPr>
+        <w:t>is</w:t>
+      </w:r>
+      <w:r>
+        <w:rPr>
+          <w:rFonts w:ascii="Courier New" w:hAnsi="Courier New" w:cs="Courier New"/>
+          <w:sz w:val="22"/>
+          <w:szCs w:val="22"/>
+          <w:lang w:val="nl-NL"/>
+        </w:rPr>
+        <w:t xml:space="preserve"> </w:t>
+      </w:r>
+      <w:r>
+        <w:rPr>
+          <w:rFonts w:ascii="Courier New" w:hAnsi="Courier New" w:cs="Courier New"/>
+          <w:sz w:val="22"/>
+          <w:szCs w:val="22"/>
+          <w:lang w:val="nl-NL"/>
+        </w:rPr>
+        <w:t xml:space="preserve">nieuwe wegen in te slaan </w:t>
+      </w:r>
+      <w:r>
+        <w:rPr>
+          <w:rFonts w:ascii="Courier New" w:hAnsi="Courier New" w:cs="Courier New"/>
+          <w:sz w:val="22"/>
+          <w:szCs w:val="22"/>
+          <w:lang w:val="nl-NL"/>
+        </w:rPr>
+        <w:t xml:space="preserve">om te zien </w:t>
+      </w:r>
+      <w:r>
+        <w:rPr>
+          <w:rFonts w:ascii="Courier New" w:hAnsi="Courier New" w:cs="Courier New"/>
+          <w:sz w:val="22"/>
+          <w:szCs w:val="22"/>
+          <w:lang w:val="nl-NL"/>
+        </w:rPr>
+        <w:t>of dat iets beters</w:t>
+      </w:r>
+      <w:r>
+        <w:rPr>
+          <w:rFonts w:ascii="Courier New" w:hAnsi="Courier New" w:cs="Courier New"/>
+          <w:sz w:val="22"/>
+          <w:szCs w:val="22"/>
+          <w:lang w:val="nl-NL"/>
+        </w:rPr>
+        <w:t xml:space="preserve"> oplevert</w:t>
+      </w:r>
+      <w:r>
+        <w:rPr>
+          <w:rFonts w:ascii="Courier New" w:hAnsi="Courier New" w:cs="Courier New"/>
+          <w:sz w:val="22"/>
+          <w:szCs w:val="22"/>
+          <w:lang w:val="nl-NL"/>
+        </w:rPr>
+        <w:t xml:space="preserve">, het plezier </w:t>
+      </w:r>
+      <w:r>
+        <w:rPr>
+          <w:rFonts w:ascii="Courier New" w:hAnsi="Courier New" w:cs="Courier New"/>
+          <w:sz w:val="22"/>
+          <w:szCs w:val="22"/>
+          <w:lang w:val="nl-NL"/>
+        </w:rPr>
+        <w:t>houd</w:t>
       </w:r>
       <w:r>
         <w:rPr>
@@ -3018,60 +3463,6 @@
           <w:szCs w:val="22"/>
           <w:lang w:val="nl-NL"/>
         </w:rPr>
-        <w:t xml:space="preserve"> van</w:t>
-      </w:r>
-      <w:r>
-        <w:rPr>
-          <w:rFonts w:ascii="Courier New" w:hAnsi="Courier New" w:cs="Courier New"/>
-          <w:sz w:val="22"/>
-          <w:szCs w:val="22"/>
-          <w:lang w:val="nl-NL"/>
-        </w:rPr>
-        <w:t xml:space="preserve"> bewijsvoering en niet van </w:t>
-      </w:r>
-      <w:r>
-        <w:rPr>
-          <w:rFonts w:ascii="Courier New" w:hAnsi="Courier New" w:cs="Courier New"/>
-          <w:sz w:val="22"/>
-          <w:szCs w:val="22"/>
-          <w:lang w:val="nl-NL"/>
-        </w:rPr>
-        <w:t>zich</w:t>
-      </w:r>
-      <w:r>
-        <w:rPr>
-          <w:rFonts w:ascii="Courier New" w:hAnsi="Courier New" w:cs="Courier New"/>
-          <w:sz w:val="22"/>
-          <w:szCs w:val="22"/>
-          <w:lang w:val="nl-NL"/>
-        </w:rPr>
-        <w:t>zelf</w:t>
-      </w:r>
-      <w:r>
-        <w:rPr>
-          <w:rFonts w:ascii="Courier New" w:hAnsi="Courier New" w:cs="Courier New"/>
-          <w:sz w:val="22"/>
-          <w:szCs w:val="22"/>
-          <w:lang w:val="nl-NL"/>
-        </w:rPr>
-        <w:t xml:space="preserve"> en het eigenbelang</w:t>
-      </w:r>
-      <w:r>
-        <w:rPr>
-          <w:rFonts w:ascii="Courier New" w:hAnsi="Courier New" w:cs="Courier New"/>
-          <w:sz w:val="22"/>
-          <w:szCs w:val="22"/>
-          <w:lang w:val="nl-NL"/>
-        </w:rPr>
-        <w:t>,</w:t>
-      </w:r>
-      <w:r>
-        <w:rPr>
-          <w:rFonts w:ascii="Courier New" w:hAnsi="Courier New" w:cs="Courier New"/>
-          <w:sz w:val="22"/>
-          <w:szCs w:val="22"/>
-          <w:lang w:val="nl-NL"/>
-        </w:rPr>
         <w:t xml:space="preserve"> </w:t>
       </w:r>
       <w:r>
@@ -3081,16 +3472,43 @@
           <w:szCs w:val="22"/>
           <w:lang w:val="nl-NL"/>
         </w:rPr>
-        <w:t xml:space="preserve">bereidheid </w:t>
-      </w:r>
-      <w:r>
-        <w:rPr>
-          <w:rFonts w:ascii="Courier New" w:hAnsi="Courier New" w:cs="Courier New"/>
-          <w:sz w:val="22"/>
-          <w:szCs w:val="22"/>
-          <w:lang w:val="nl-NL"/>
-        </w:rPr>
-        <w:t>is</w:t>
+        <w:t xml:space="preserve">om te onderzoeken en </w:t>
+      </w:r>
+      <w:r>
+        <w:rPr>
+          <w:rFonts w:ascii="Courier New" w:hAnsi="Courier New" w:cs="Courier New"/>
+          <w:sz w:val="22"/>
+          <w:szCs w:val="22"/>
+          <w:lang w:val="nl-NL"/>
+        </w:rPr>
+        <w:t xml:space="preserve">ook </w:t>
+      </w:r>
+      <w:r>
+        <w:rPr>
+          <w:rFonts w:ascii="Courier New" w:hAnsi="Courier New" w:cs="Courier New"/>
+          <w:sz w:val="22"/>
+          <w:szCs w:val="22"/>
+          <w:lang w:val="nl-NL"/>
+        </w:rPr>
+        <w:t xml:space="preserve">de moed </w:t>
+      </w:r>
+      <w:r>
+        <w:rPr>
+          <w:rFonts w:ascii="Courier New" w:hAnsi="Courier New" w:cs="Courier New"/>
+          <w:sz w:val="22"/>
+          <w:szCs w:val="22"/>
+          <w:lang w:val="nl-NL"/>
+        </w:rPr>
+        <w:t xml:space="preserve">houdt </w:t>
+      </w:r>
+      <w:r>
+        <w:rPr>
+          <w:rFonts w:ascii="Courier New" w:hAnsi="Courier New" w:cs="Courier New"/>
+          <w:sz w:val="22"/>
+          <w:szCs w:val="22"/>
+          <w:lang w:val="nl-NL"/>
+        </w:rPr>
+        <w:t>om problemen op te lossen.</w:t>
       </w:r>
       <w:r>
         <w:rPr>
@@ -3108,105 +3526,6 @@
           <w:szCs w:val="22"/>
           <w:lang w:val="nl-NL"/>
         </w:rPr>
-        <w:t xml:space="preserve">nieuwe wegen in te slaan </w:t>
-      </w:r>
-      <w:r>
-        <w:rPr>
-          <w:rFonts w:ascii="Courier New" w:hAnsi="Courier New" w:cs="Courier New"/>
-          <w:sz w:val="22"/>
-          <w:szCs w:val="22"/>
-          <w:lang w:val="nl-NL"/>
-        </w:rPr>
-        <w:t xml:space="preserve">om te zien </w:t>
-      </w:r>
-      <w:r>
-        <w:rPr>
-          <w:rFonts w:ascii="Courier New" w:hAnsi="Courier New" w:cs="Courier New"/>
-          <w:sz w:val="22"/>
-          <w:szCs w:val="22"/>
-          <w:lang w:val="nl-NL"/>
-        </w:rPr>
-        <w:t>wat dat oplevert</w:t>
-      </w:r>
-      <w:r>
-        <w:rPr>
-          <w:rFonts w:ascii="Courier New" w:hAnsi="Courier New" w:cs="Courier New"/>
-          <w:sz w:val="22"/>
-          <w:szCs w:val="22"/>
-          <w:lang w:val="nl-NL"/>
-        </w:rPr>
-        <w:t xml:space="preserve">, het plezier </w:t>
-      </w:r>
-      <w:r>
-        <w:rPr>
-          <w:rFonts w:ascii="Courier New" w:hAnsi="Courier New" w:cs="Courier New"/>
-          <w:sz w:val="22"/>
-          <w:szCs w:val="22"/>
-          <w:lang w:val="nl-NL"/>
-        </w:rPr>
-        <w:t>houd</w:t>
-      </w:r>
-      <w:r>
-        <w:rPr>
-          <w:rFonts w:ascii="Courier New" w:hAnsi="Courier New" w:cs="Courier New"/>
-          <w:sz w:val="22"/>
-          <w:szCs w:val="22"/>
-          <w:lang w:val="nl-NL"/>
-        </w:rPr>
-        <w:t>t</w:t>
-      </w:r>
-      <w:r>
-        <w:rPr>
-          <w:rFonts w:ascii="Courier New" w:hAnsi="Courier New" w:cs="Courier New"/>
-          <w:sz w:val="22"/>
-          <w:szCs w:val="22"/>
-          <w:lang w:val="nl-NL"/>
-        </w:rPr>
-        <w:t xml:space="preserve"> </w:t>
-      </w:r>
-      <w:r>
-        <w:rPr>
-          <w:rFonts w:ascii="Courier New" w:hAnsi="Courier New" w:cs="Courier New"/>
-          <w:sz w:val="22"/>
-          <w:szCs w:val="22"/>
-          <w:lang w:val="nl-NL"/>
-        </w:rPr>
-        <w:t xml:space="preserve">om te onderzoeken en de moed </w:t>
-      </w:r>
-      <w:r>
-        <w:rPr>
-          <w:rFonts w:ascii="Courier New" w:hAnsi="Courier New" w:cs="Courier New"/>
-          <w:sz w:val="22"/>
-          <w:szCs w:val="22"/>
-          <w:lang w:val="nl-NL"/>
-        </w:rPr>
-        <w:t xml:space="preserve">houdt </w:t>
-      </w:r>
-      <w:r>
-        <w:rPr>
-          <w:rFonts w:ascii="Courier New" w:hAnsi="Courier New" w:cs="Courier New"/>
-          <w:sz w:val="22"/>
-          <w:szCs w:val="22"/>
-          <w:lang w:val="nl-NL"/>
-        </w:rPr>
-        <w:t>om problemen op te lossen.</w:t>
-      </w:r>
-      <w:r>
-        <w:rPr>
-          <w:rFonts w:ascii="Courier New" w:hAnsi="Courier New" w:cs="Courier New"/>
-          <w:sz w:val="22"/>
-          <w:szCs w:val="22"/>
-          <w:lang w:val="nl-NL"/>
-        </w:rPr>
-        <w:t xml:space="preserve"> </w:t>
-      </w:r>
-      <w:r>
-        <w:rPr>
-          <w:rFonts w:ascii="Courier New" w:hAnsi="Courier New" w:cs="Courier New"/>
-          <w:sz w:val="22"/>
-          <w:szCs w:val="22"/>
-          <w:lang w:val="nl-NL"/>
-        </w:rPr>
         <w:t>Niet d</w:t>
       </w:r>
       <w:r>
@@ -3243,25 +3562,43 @@
           <w:szCs w:val="22"/>
           <w:lang w:val="nl-NL"/>
         </w:rPr>
-        <w:t xml:space="preserve">en het vermogen om problemen op te lossen zoals dat </w:t>
-      </w:r>
-      <w:r>
-        <w:rPr>
-          <w:rFonts w:ascii="Courier New" w:hAnsi="Courier New" w:cs="Courier New"/>
-          <w:sz w:val="22"/>
-          <w:szCs w:val="22"/>
-          <w:lang w:val="nl-NL"/>
-        </w:rPr>
-        <w:t xml:space="preserve">past bij een democratie en </w:t>
-      </w:r>
-      <w:r>
-        <w:rPr>
-          <w:rFonts w:ascii="Courier New" w:hAnsi="Courier New" w:cs="Courier New"/>
-          <w:sz w:val="22"/>
-          <w:szCs w:val="22"/>
-          <w:lang w:val="nl-NL"/>
-        </w:rPr>
-        <w:t>verschillende mensen die met elkaar hebben om te gaan</w:t>
+        <w:t xml:space="preserve">en het vermogen om problemen op te lossen </w:t>
+      </w:r>
+      <w:r>
+        <w:rPr>
+          <w:rFonts w:ascii="Courier New" w:hAnsi="Courier New" w:cs="Courier New"/>
+          <w:sz w:val="22"/>
+          <w:szCs w:val="22"/>
+          <w:lang w:val="nl-NL"/>
+        </w:rPr>
+        <w:t xml:space="preserve">en </w:t>
+      </w:r>
+      <w:r>
+        <w:rPr>
+          <w:rFonts w:ascii="Courier New" w:hAnsi="Courier New" w:cs="Courier New"/>
+          <w:sz w:val="22"/>
+          <w:szCs w:val="22"/>
+          <w:lang w:val="nl-NL"/>
+        </w:rPr>
+        <w:t xml:space="preserve">met </w:t>
+      </w:r>
+      <w:r>
+        <w:rPr>
+          <w:rFonts w:ascii="Courier New" w:hAnsi="Courier New" w:cs="Courier New"/>
+          <w:sz w:val="22"/>
+          <w:szCs w:val="22"/>
+          <w:lang w:val="nl-NL"/>
+        </w:rPr>
+        <w:t>verschillende mensen om te gaan</w:t>
+      </w:r>
+      <w:r>
+        <w:rPr>
+          <w:rFonts w:ascii="Courier New" w:hAnsi="Courier New" w:cs="Courier New"/>
+          <w:sz w:val="22"/>
+          <w:szCs w:val="22"/>
+          <w:lang w:val="nl-NL"/>
+        </w:rPr>
+        <w:t xml:space="preserve"> zoals dat past bij vrijheid en democratie</w:t>
       </w:r>
       <w:r>
         <w:rPr>
@@ -3323,16 +3660,7 @@
           <w:szCs w:val="22"/>
           <w:lang w:val="nl-NL"/>
         </w:rPr>
-        <w:t xml:space="preserve"> bouwt in dit boek voort op wat de </w:t>
-      </w:r>
-      <w:r>
-        <w:rPr>
-          <w:rFonts w:ascii="Courier New" w:hAnsi="Courier New" w:cs="Courier New"/>
-          <w:sz w:val="22"/>
-          <w:szCs w:val="22"/>
-          <w:lang w:val="nl-NL"/>
-        </w:rPr>
-        <w:t>‘</w:t>
+        <w:t xml:space="preserve"> bouwt in dit boek voort op wat de ‘</w:t>
       </w:r>
       <w:proofErr w:type="spellStart"/>
       <w:r>
@@ -3372,16 +3700,133 @@
           <w:szCs w:val="22"/>
           <w:lang w:val="nl-NL"/>
         </w:rPr>
-        <w:t>’</w:t>
-      </w:r>
-      <w:r>
-        <w:rPr>
-          <w:rFonts w:ascii="Courier New" w:hAnsi="Courier New" w:cs="Courier New"/>
-          <w:sz w:val="22"/>
-          <w:szCs w:val="22"/>
-          <w:lang w:val="nl-NL"/>
-        </w:rPr>
-        <w:t xml:space="preserve"> voor de democratie in Amerika hebben gedaan en vooral op de radicale morele bijdrage van Thomas Jefferson daaraan. Het is Jefferson die keer op keer heeft gewezen op de doelen van democratie die vooral met de rechten van de mens te maken hebben en erop wees dat elke generatie op basis van nieuwe ontdekkingen, nieuwe waarheden, andere manieren en opinies wetten en instituten kan aanpassen. Jefferson zag er een democratie op verschillende niveaus (nationaal, federaal en lokaal) problemen had op te lossen en dat democratie thuis en de eigen gemeenschap begint. En het is Jefferson die het erover had dat er in een democratie geluk wordt nagestreefd dat voor hem vooral met eigen keuzes en handelen te maken heeft en rekening houdt met de ander.</w:t>
+        <w:t xml:space="preserve">’ voor de democratie in Amerika hebben gedaan en vooral op de radicale </w:t>
+      </w:r>
+      <w:r>
+        <w:rPr>
+          <w:rFonts w:ascii="Courier New" w:hAnsi="Courier New" w:cs="Courier New"/>
+          <w:sz w:val="22"/>
+          <w:szCs w:val="22"/>
+          <w:lang w:val="nl-NL"/>
+        </w:rPr>
+        <w:t xml:space="preserve">en </w:t>
+      </w:r>
+      <w:r>
+        <w:rPr>
+          <w:rFonts w:ascii="Courier New" w:hAnsi="Courier New" w:cs="Courier New"/>
+          <w:sz w:val="22"/>
+          <w:szCs w:val="22"/>
+          <w:lang w:val="nl-NL"/>
+        </w:rPr>
+        <w:t>morele bijdrage van Thomas Jefferson daaraan. Het is Jefferson die keer op keer heeft gewezen op de doelen van democratie</w:t>
+      </w:r>
+      <w:r>
+        <w:rPr>
+          <w:rFonts w:ascii="Courier New" w:hAnsi="Courier New" w:cs="Courier New"/>
+          <w:sz w:val="22"/>
+          <w:szCs w:val="22"/>
+          <w:lang w:val="nl-NL"/>
+        </w:rPr>
+        <w:t>,</w:t>
+      </w:r>
+      <w:r>
+        <w:rPr>
+          <w:rFonts w:ascii="Courier New" w:hAnsi="Courier New" w:cs="Courier New"/>
+          <w:sz w:val="22"/>
+          <w:szCs w:val="22"/>
+          <w:lang w:val="nl-NL"/>
+        </w:rPr>
+        <w:t xml:space="preserve"> die vooral met de rechten van de mens te maken hebben</w:t>
+      </w:r>
+      <w:r>
+        <w:rPr>
+          <w:rFonts w:ascii="Courier New" w:hAnsi="Courier New" w:cs="Courier New"/>
+          <w:sz w:val="22"/>
+          <w:szCs w:val="22"/>
+          <w:lang w:val="nl-NL"/>
+        </w:rPr>
+        <w:t xml:space="preserve">. Hij wees </w:t>
+      </w:r>
+      <w:r>
+        <w:rPr>
+          <w:rFonts w:ascii="Courier New" w:hAnsi="Courier New" w:cs="Courier New"/>
+          <w:sz w:val="22"/>
+          <w:szCs w:val="22"/>
+          <w:lang w:val="nl-NL"/>
+        </w:rPr>
+        <w:t xml:space="preserve">erop dat elke generatie op basis van nieuwe ontdekkingen, nieuwe waarheden, andere manieren en opinies wetten en instituten kan aanpassen. Jefferson zag </w:t>
+      </w:r>
+      <w:r>
+        <w:rPr>
+          <w:rFonts w:ascii="Courier New" w:hAnsi="Courier New" w:cs="Courier New"/>
+          <w:sz w:val="22"/>
+          <w:szCs w:val="22"/>
+          <w:lang w:val="nl-NL"/>
+        </w:rPr>
+        <w:t>dat een</w:t>
+      </w:r>
+      <w:r>
+        <w:rPr>
+          <w:rFonts w:ascii="Courier New" w:hAnsi="Courier New" w:cs="Courier New"/>
+          <w:sz w:val="22"/>
+          <w:szCs w:val="22"/>
+          <w:lang w:val="nl-NL"/>
+        </w:rPr>
+        <w:t xml:space="preserve"> democratie op verschillende niveaus (nationaal, federaal en lokaal) problemen h</w:t>
+      </w:r>
+      <w:r>
+        <w:rPr>
+          <w:rFonts w:ascii="Courier New" w:hAnsi="Courier New" w:cs="Courier New"/>
+          <w:sz w:val="22"/>
+          <w:szCs w:val="22"/>
+          <w:lang w:val="nl-NL"/>
+        </w:rPr>
+        <w:t>eeft</w:t>
+      </w:r>
+      <w:r>
+        <w:rPr>
+          <w:rFonts w:ascii="Courier New" w:hAnsi="Courier New" w:cs="Courier New"/>
+          <w:sz w:val="22"/>
+          <w:szCs w:val="22"/>
+          <w:lang w:val="nl-NL"/>
+        </w:rPr>
+        <w:t xml:space="preserve"> op te lossen en dat democratie thuis en </w:t>
+      </w:r>
+      <w:r>
+        <w:rPr>
+          <w:rFonts w:ascii="Courier New" w:hAnsi="Courier New" w:cs="Courier New"/>
+          <w:sz w:val="22"/>
+          <w:szCs w:val="22"/>
+          <w:lang w:val="nl-NL"/>
+        </w:rPr>
+        <w:t xml:space="preserve">in </w:t>
+      </w:r>
+      <w:r>
+        <w:rPr>
+          <w:rFonts w:ascii="Courier New" w:hAnsi="Courier New" w:cs="Courier New"/>
+          <w:sz w:val="22"/>
+          <w:szCs w:val="22"/>
+          <w:lang w:val="nl-NL"/>
+        </w:rPr>
+        <w:t xml:space="preserve">de eigen gemeenschap begint. En het is Jefferson die het erover had dat er in een democratie </w:t>
+      </w:r>
+      <w:r>
+        <w:rPr>
+          <w:rFonts w:ascii="Courier New" w:hAnsi="Courier New" w:cs="Courier New"/>
+          <w:sz w:val="22"/>
+          <w:szCs w:val="22"/>
+          <w:lang w:val="nl-NL"/>
+        </w:rPr>
+        <w:t xml:space="preserve">vrijheid en </w:t>
+      </w:r>
+      <w:r>
+        <w:rPr>
+          <w:rFonts w:ascii="Courier New" w:hAnsi="Courier New" w:cs="Courier New"/>
+          <w:sz w:val="22"/>
+          <w:szCs w:val="22"/>
+          <w:lang w:val="nl-NL"/>
+        </w:rPr>
+        <w:t>geluk wordt nagestreefd dat voor hem vooral met eigen keuzes en handelen te maken heeft en rekening houdt met de ander.</w:t>
       </w:r>
     </w:p>
     <w:p>
@@ -3478,7 +3923,17 @@
           <w:szCs w:val="22"/>
           <w:lang w:val="nl-NL"/>
         </w:rPr>
-        <w:t>was in een bepaald opzicht nog vrij eenvoudig omdat de voorwaarden dat toen nog waren. Daar ging het om persoonlijke vrijheid die verdedigd werd tegen de buitenwereld. Daar ging het om de strijd voor onafhankelijkheid, niet alleen tegen monarchi</w:t>
+        <w:t xml:space="preserve">was in een bepaald opzicht nog vrij eenvoudig omdat de voorwaarden dat toen nog waren. Daar ging het om </w:t>
+      </w:r>
+      <w:r>
+        <w:rPr>
+          <w:rFonts w:ascii="Courier New" w:hAnsi="Courier New" w:cs="Courier New"/>
+          <w:sz w:val="22"/>
+          <w:szCs w:val="22"/>
+          <w:lang w:val="nl-NL"/>
+        </w:rPr>
+        <w:lastRenderedPageBreak/>
+        <w:t>persoonlijke vrijheid die verdedigd werd tegen de buitenwereld. Daar ging het om de strijd voor onafhankelijkheid, niet alleen tegen monarchi</w:t>
       </w:r>
       <w:r>
         <w:rPr>
@@ -3514,6 +3969,15 @@
           <w:szCs w:val="22"/>
           <w:lang w:val="nl-NL"/>
         </w:rPr>
+        <w:t>,</w:t>
+      </w:r>
+      <w:r>
+        <w:rPr>
+          <w:rFonts w:ascii="Courier New" w:hAnsi="Courier New" w:cs="Courier New"/>
+          <w:sz w:val="22"/>
+          <w:szCs w:val="22"/>
+          <w:lang w:val="nl-NL"/>
+        </w:rPr>
         <w:t xml:space="preserve"> maar ook tegen een overheid die zonder grenzen de macht kon opleggen. De jonge republikeinse overheid </w:t>
       </w:r>
       <w:r>
@@ -3532,6 +3996,96 @@
           <w:szCs w:val="22"/>
           <w:lang w:val="nl-NL"/>
         </w:rPr>
+        <w:t xml:space="preserve"> die grenzen</w:t>
+      </w:r>
+      <w:r>
+        <w:rPr>
+          <w:rFonts w:ascii="Courier New" w:hAnsi="Courier New" w:cs="Courier New"/>
+          <w:sz w:val="22"/>
+          <w:szCs w:val="22"/>
+          <w:lang w:val="nl-NL"/>
+        </w:rPr>
+        <w:t xml:space="preserve"> te</w:t>
+      </w:r>
+      <w:r>
+        <w:rPr>
+          <w:rFonts w:ascii="Courier New" w:hAnsi="Courier New" w:cs="Courier New"/>
+          <w:sz w:val="22"/>
+          <w:szCs w:val="22"/>
+          <w:lang w:val="nl-NL"/>
+        </w:rPr>
+        <w:t xml:space="preserve"> bewaken en </w:t>
+      </w:r>
+      <w:r>
+        <w:rPr>
+          <w:rFonts w:ascii="Courier New" w:hAnsi="Courier New" w:cs="Courier New"/>
+          <w:sz w:val="22"/>
+          <w:szCs w:val="22"/>
+          <w:lang w:val="nl-NL"/>
+        </w:rPr>
+        <w:t xml:space="preserve">trof </w:t>
+      </w:r>
+      <w:r>
+        <w:rPr>
+          <w:rFonts w:ascii="Courier New" w:hAnsi="Courier New" w:cs="Courier New"/>
+          <w:sz w:val="22"/>
+          <w:szCs w:val="22"/>
+          <w:lang w:val="nl-NL"/>
+        </w:rPr>
+        <w:t xml:space="preserve">daarvoor </w:t>
+      </w:r>
+      <w:r>
+        <w:rPr>
+          <w:rFonts w:ascii="Courier New" w:hAnsi="Courier New" w:cs="Courier New"/>
+          <w:sz w:val="22"/>
+          <w:szCs w:val="22"/>
+          <w:lang w:val="nl-NL"/>
+        </w:rPr>
+        <w:t>gerichte</w:t>
+      </w:r>
+      <w:r>
+        <w:rPr>
+          <w:rFonts w:ascii="Courier New" w:hAnsi="Courier New" w:cs="Courier New"/>
+          <w:sz w:val="22"/>
+          <w:szCs w:val="22"/>
+          <w:lang w:val="nl-NL"/>
+        </w:rPr>
+        <w:t xml:space="preserve"> maatregelen als verantwoordelijkheid afleggen, stemrecht, regelmatige verkiezingen en een kleine, herkenbare regering</w:t>
+      </w:r>
+      <w:r>
+        <w:rPr>
+          <w:rFonts w:ascii="Courier New" w:hAnsi="Courier New" w:cs="Courier New"/>
+          <w:sz w:val="22"/>
+          <w:szCs w:val="22"/>
+          <w:lang w:val="nl-NL"/>
+        </w:rPr>
+        <w:t xml:space="preserve"> voor iedereen</w:t>
+      </w:r>
+      <w:r>
+        <w:rPr>
+          <w:rFonts w:ascii="Courier New" w:hAnsi="Courier New" w:cs="Courier New"/>
+          <w:sz w:val="22"/>
+          <w:szCs w:val="22"/>
+          <w:lang w:val="nl-NL"/>
+        </w:rPr>
+        <w:t>. De krachten in de samenleving werden onpersoonlijker, eigendom verandert</w:t>
+      </w:r>
+      <w:r>
+        <w:rPr>
+          <w:rFonts w:ascii="Courier New" w:hAnsi="Courier New" w:cs="Courier New"/>
+          <w:sz w:val="22"/>
+          <w:szCs w:val="22"/>
+          <w:lang w:val="nl-NL"/>
+        </w:rPr>
+        <w:t xml:space="preserve"> en</w:t>
+      </w:r>
+      <w:r>
+        <w:rPr>
+          <w:rFonts w:ascii="Courier New" w:hAnsi="Courier New" w:cs="Courier New"/>
+          <w:sz w:val="22"/>
+          <w:szCs w:val="22"/>
+          <w:lang w:val="nl-NL"/>
+        </w:rPr>
         <w:t xml:space="preserve"> </w:t>
       </w:r>
       <w:r>
@@ -3541,80 +4095,196 @@
           <w:szCs w:val="22"/>
           <w:lang w:val="nl-NL"/>
         </w:rPr>
-        <w:lastRenderedPageBreak/>
-        <w:t>die grenzen</w:t>
-      </w:r>
-      <w:r>
-        <w:rPr>
-          <w:rFonts w:ascii="Courier New" w:hAnsi="Courier New" w:cs="Courier New"/>
-          <w:sz w:val="22"/>
-          <w:szCs w:val="22"/>
-          <w:lang w:val="nl-NL"/>
-        </w:rPr>
-        <w:t xml:space="preserve"> te</w:t>
-      </w:r>
-      <w:r>
-        <w:rPr>
-          <w:rFonts w:ascii="Courier New" w:hAnsi="Courier New" w:cs="Courier New"/>
-          <w:sz w:val="22"/>
-          <w:szCs w:val="22"/>
-          <w:lang w:val="nl-NL"/>
-        </w:rPr>
-        <w:t xml:space="preserve"> bewaken en </w:t>
-      </w:r>
-      <w:r>
-        <w:rPr>
-          <w:rFonts w:ascii="Courier New" w:hAnsi="Courier New" w:cs="Courier New"/>
-          <w:sz w:val="22"/>
-          <w:szCs w:val="22"/>
-          <w:lang w:val="nl-NL"/>
-        </w:rPr>
-        <w:t xml:space="preserve">trof </w:t>
-      </w:r>
-      <w:r>
-        <w:rPr>
-          <w:rFonts w:ascii="Courier New" w:hAnsi="Courier New" w:cs="Courier New"/>
-          <w:sz w:val="22"/>
-          <w:szCs w:val="22"/>
-          <w:lang w:val="nl-NL"/>
-        </w:rPr>
-        <w:t xml:space="preserve">daarvoor </w:t>
-      </w:r>
-      <w:r>
-        <w:rPr>
-          <w:rFonts w:ascii="Courier New" w:hAnsi="Courier New" w:cs="Courier New"/>
-          <w:sz w:val="22"/>
-          <w:szCs w:val="22"/>
-          <w:lang w:val="nl-NL"/>
-        </w:rPr>
-        <w:t>gerichte</w:t>
-      </w:r>
-      <w:r>
-        <w:rPr>
-          <w:rFonts w:ascii="Courier New" w:hAnsi="Courier New" w:cs="Courier New"/>
-          <w:sz w:val="22"/>
-          <w:szCs w:val="22"/>
-          <w:lang w:val="nl-NL"/>
-        </w:rPr>
-        <w:t xml:space="preserve"> maatregelen als verantwoordelijkheid afleggen, stemrecht, regelmatige verkiezingen en een kleine, herkenbare regering</w:t>
-      </w:r>
-      <w:r>
-        <w:rPr>
-          <w:rFonts w:ascii="Courier New" w:hAnsi="Courier New" w:cs="Courier New"/>
-          <w:sz w:val="22"/>
-          <w:szCs w:val="22"/>
-          <w:lang w:val="nl-NL"/>
-        </w:rPr>
-        <w:t xml:space="preserve"> voor iedereen</w:t>
-      </w:r>
-      <w:r>
-        <w:rPr>
-          <w:rFonts w:ascii="Courier New" w:hAnsi="Courier New" w:cs="Courier New"/>
-          <w:sz w:val="22"/>
-          <w:szCs w:val="22"/>
-          <w:lang w:val="nl-NL"/>
-        </w:rPr>
-        <w:t>. De krachten in de samenleving werden onpersoonlijker, eigendom verandert</w:t>
+        <w:t xml:space="preserve">de </w:t>
+      </w:r>
+      <w:r>
+        <w:rPr>
+          <w:rFonts w:ascii="Courier New" w:hAnsi="Courier New" w:cs="Courier New"/>
+          <w:sz w:val="22"/>
+          <w:szCs w:val="22"/>
+          <w:lang w:val="nl-NL"/>
+        </w:rPr>
+        <w:t xml:space="preserve">persoonlijke controle </w:t>
+      </w:r>
+      <w:r>
+        <w:rPr>
+          <w:rFonts w:ascii="Courier New" w:hAnsi="Courier New" w:cs="Courier New"/>
+          <w:sz w:val="22"/>
+          <w:szCs w:val="22"/>
+          <w:lang w:val="nl-NL"/>
+        </w:rPr>
+        <w:t xml:space="preserve">over de handeling en directe invloed op de besluitvorming </w:t>
+      </w:r>
+      <w:r>
+        <w:rPr>
+          <w:rFonts w:ascii="Courier New" w:hAnsi="Courier New" w:cs="Courier New"/>
+          <w:sz w:val="22"/>
+          <w:szCs w:val="22"/>
+          <w:lang w:val="nl-NL"/>
+        </w:rPr>
+        <w:t>verdwen</w:t>
+      </w:r>
+      <w:r>
+        <w:rPr>
+          <w:rFonts w:ascii="Courier New" w:hAnsi="Courier New" w:cs="Courier New"/>
+          <w:sz w:val="22"/>
+          <w:szCs w:val="22"/>
+          <w:lang w:val="nl-NL"/>
+        </w:rPr>
+        <w:t>en. Daarmee w</w:t>
+      </w:r>
+      <w:r>
+        <w:rPr>
+          <w:rFonts w:ascii="Courier New" w:hAnsi="Courier New" w:cs="Courier New"/>
+          <w:sz w:val="22"/>
+          <w:szCs w:val="22"/>
+          <w:lang w:val="nl-NL"/>
+        </w:rPr>
+        <w:t>ordt</w:t>
+      </w:r>
+      <w:r>
+        <w:rPr>
+          <w:rFonts w:ascii="Courier New" w:hAnsi="Courier New" w:cs="Courier New"/>
+          <w:sz w:val="22"/>
+          <w:szCs w:val="22"/>
+          <w:lang w:val="nl-NL"/>
+        </w:rPr>
+        <w:t xml:space="preserve"> h</w:t>
+      </w:r>
+      <w:r>
+        <w:rPr>
+          <w:rFonts w:ascii="Courier New" w:hAnsi="Courier New" w:cs="Courier New"/>
+          <w:sz w:val="22"/>
+          <w:szCs w:val="22"/>
+          <w:lang w:val="nl-NL"/>
+        </w:rPr>
+        <w:t xml:space="preserve">et verband tussen wat wordt gedaan en de consequenties </w:t>
+      </w:r>
+      <w:r>
+        <w:rPr>
+          <w:rFonts w:ascii="Courier New" w:hAnsi="Courier New" w:cs="Courier New"/>
+          <w:sz w:val="22"/>
+          <w:szCs w:val="22"/>
+          <w:lang w:val="nl-NL"/>
+        </w:rPr>
+        <w:t xml:space="preserve">ervan </w:t>
+      </w:r>
+      <w:r>
+        <w:rPr>
+          <w:rFonts w:ascii="Courier New" w:hAnsi="Courier New" w:cs="Courier New"/>
+          <w:sz w:val="22"/>
+          <w:szCs w:val="22"/>
+          <w:lang w:val="nl-NL"/>
+        </w:rPr>
+        <w:t xml:space="preserve">ondoorzichtig. </w:t>
+      </w:r>
+      <w:r>
+        <w:rPr>
+          <w:rFonts w:ascii="Courier New" w:hAnsi="Courier New" w:cs="Courier New"/>
+          <w:sz w:val="22"/>
+          <w:szCs w:val="22"/>
+          <w:lang w:val="nl-NL"/>
+        </w:rPr>
+        <w:t xml:space="preserve">De complexiteit van de gebeurtenissen nemen ook nog eens toe. </w:t>
+      </w:r>
+      <w:r>
+        <w:rPr>
+          <w:rFonts w:ascii="Courier New" w:hAnsi="Courier New" w:cs="Courier New"/>
+          <w:sz w:val="22"/>
+          <w:szCs w:val="22"/>
+          <w:lang w:val="nl-NL"/>
+        </w:rPr>
+        <w:t xml:space="preserve">Er ontstaat wantrouwen, onzekerheid en verwarring. </w:t>
+      </w:r>
+      <w:r>
+        <w:rPr>
+          <w:rFonts w:ascii="Courier New" w:hAnsi="Courier New" w:cs="Courier New"/>
+          <w:sz w:val="22"/>
+          <w:szCs w:val="22"/>
+          <w:lang w:val="nl-NL"/>
+        </w:rPr>
+        <w:t>Het klimaat</w:t>
+      </w:r>
+      <w:r>
+        <w:rPr>
+          <w:rFonts w:ascii="Courier New" w:hAnsi="Courier New" w:cs="Courier New"/>
+          <w:sz w:val="22"/>
+          <w:szCs w:val="22"/>
+          <w:lang w:val="nl-NL"/>
+        </w:rPr>
+        <w:t xml:space="preserve"> zorgt voor scepsis over wat de politieke democratie aan de omstandigheden kan doen en biedt politiek gezien ruimte voor de oproerkraaier en dictator. Democratie </w:t>
+      </w:r>
+      <w:r>
+        <w:rPr>
+          <w:rFonts w:ascii="Courier New" w:hAnsi="Courier New" w:cs="Courier New"/>
+          <w:sz w:val="22"/>
+          <w:szCs w:val="22"/>
+          <w:lang w:val="nl-NL"/>
+        </w:rPr>
+        <w:t>is</w:t>
+      </w:r>
+      <w:r>
+        <w:rPr>
+          <w:rFonts w:ascii="Courier New" w:hAnsi="Courier New" w:cs="Courier New"/>
+          <w:sz w:val="22"/>
+          <w:szCs w:val="22"/>
+          <w:lang w:val="nl-NL"/>
+        </w:rPr>
+        <w:t xml:space="preserve"> in een nieuwe fase </w:t>
+      </w:r>
+      <w:r>
+        <w:rPr>
+          <w:rFonts w:ascii="Courier New" w:hAnsi="Courier New" w:cs="Courier New"/>
+          <w:sz w:val="22"/>
+          <w:szCs w:val="22"/>
+          <w:lang w:val="nl-NL"/>
+        </w:rPr>
+        <w:t xml:space="preserve">terechtgekomen </w:t>
+      </w:r>
+      <w:r>
+        <w:rPr>
+          <w:rFonts w:ascii="Courier New" w:hAnsi="Courier New" w:cs="Courier New"/>
+          <w:sz w:val="22"/>
+          <w:szCs w:val="22"/>
+          <w:lang w:val="nl-NL"/>
+        </w:rPr>
+        <w:t xml:space="preserve">waarin er nog niet veel ervaring beschikbaar is over hoe economische en </w:t>
+      </w:r>
+      <w:r>
+        <w:rPr>
+          <w:rFonts w:ascii="Courier New" w:hAnsi="Courier New" w:cs="Courier New"/>
+          <w:sz w:val="22"/>
+          <w:szCs w:val="22"/>
+          <w:lang w:val="nl-NL"/>
+        </w:rPr>
+        <w:t xml:space="preserve">al die </w:t>
+      </w:r>
+      <w:r>
+        <w:rPr>
+          <w:rFonts w:ascii="Courier New" w:hAnsi="Courier New" w:cs="Courier New"/>
+          <w:sz w:val="22"/>
+          <w:szCs w:val="22"/>
+          <w:lang w:val="nl-NL"/>
+        </w:rPr>
+        <w:t>andere factoren daarin een rol spelen. Het is nodig dat kritisch, empirisch</w:t>
+      </w:r>
+      <w:r>
+        <w:rPr>
+          <w:rFonts w:ascii="Courier New" w:hAnsi="Courier New" w:cs="Courier New"/>
+          <w:sz w:val="22"/>
+          <w:szCs w:val="22"/>
+          <w:lang w:val="nl-NL"/>
+        </w:rPr>
+        <w:t xml:space="preserve"> en van verschillende kanten </w:t>
+      </w:r>
+      <w:r>
+        <w:rPr>
+          <w:rFonts w:ascii="Courier New" w:hAnsi="Courier New" w:cs="Courier New"/>
+          <w:sz w:val="22"/>
+          <w:szCs w:val="22"/>
+          <w:lang w:val="nl-NL"/>
+        </w:rPr>
+        <w:t>te onderzoeken</w:t>
       </w:r>
       <w:r>
         <w:rPr>
@@ -3634,140 +4304,89 @@
         </w:rPr>
         <w:t xml:space="preserve"> </w:t>
       </w:r>
-      <w:r>
-        <w:rPr>
-          <w:rFonts w:ascii="Courier New" w:hAnsi="Courier New" w:cs="Courier New"/>
-          <w:sz w:val="22"/>
-          <w:szCs w:val="22"/>
-          <w:lang w:val="nl-NL"/>
-        </w:rPr>
-        <w:t xml:space="preserve">de </w:t>
-      </w:r>
-      <w:r>
-        <w:rPr>
-          <w:rFonts w:ascii="Courier New" w:hAnsi="Courier New" w:cs="Courier New"/>
-          <w:sz w:val="22"/>
-          <w:szCs w:val="22"/>
-          <w:lang w:val="nl-NL"/>
-        </w:rPr>
-        <w:t xml:space="preserve">persoonlijke controle </w:t>
-      </w:r>
-      <w:r>
-        <w:rPr>
-          <w:rFonts w:ascii="Courier New" w:hAnsi="Courier New" w:cs="Courier New"/>
-          <w:sz w:val="22"/>
-          <w:szCs w:val="22"/>
-          <w:lang w:val="nl-NL"/>
-        </w:rPr>
-        <w:t xml:space="preserve">over de handeling en directe invloed op de besluitvorming </w:t>
-      </w:r>
-      <w:r>
-        <w:rPr>
-          <w:rFonts w:ascii="Courier New" w:hAnsi="Courier New" w:cs="Courier New"/>
-          <w:sz w:val="22"/>
-          <w:szCs w:val="22"/>
-          <w:lang w:val="nl-NL"/>
-        </w:rPr>
-        <w:t>verdwen</w:t>
-      </w:r>
-      <w:r>
-        <w:rPr>
-          <w:rFonts w:ascii="Courier New" w:hAnsi="Courier New" w:cs="Courier New"/>
-          <w:sz w:val="22"/>
-          <w:szCs w:val="22"/>
-          <w:lang w:val="nl-NL"/>
-        </w:rPr>
-        <w:t>en. Daarmee werd h</w:t>
-      </w:r>
-      <w:r>
-        <w:rPr>
-          <w:rFonts w:ascii="Courier New" w:hAnsi="Courier New" w:cs="Courier New"/>
-          <w:sz w:val="22"/>
-          <w:szCs w:val="22"/>
-          <w:lang w:val="nl-NL"/>
-        </w:rPr>
-        <w:t xml:space="preserve">et verband tussen wat wordt gedaan en de consequenties </w:t>
-      </w:r>
-      <w:r>
-        <w:rPr>
-          <w:rFonts w:ascii="Courier New" w:hAnsi="Courier New" w:cs="Courier New"/>
-          <w:sz w:val="22"/>
-          <w:szCs w:val="22"/>
-          <w:lang w:val="nl-NL"/>
-        </w:rPr>
-        <w:t xml:space="preserve">ervan </w:t>
-      </w:r>
-      <w:r>
-        <w:rPr>
-          <w:rFonts w:ascii="Courier New" w:hAnsi="Courier New" w:cs="Courier New"/>
-          <w:sz w:val="22"/>
-          <w:szCs w:val="22"/>
-          <w:lang w:val="nl-NL"/>
-        </w:rPr>
-        <w:t xml:space="preserve">ondoorzichtig. </w:t>
-      </w:r>
-      <w:r>
-        <w:rPr>
-          <w:rFonts w:ascii="Courier New" w:hAnsi="Courier New" w:cs="Courier New"/>
-          <w:sz w:val="22"/>
-          <w:szCs w:val="22"/>
-          <w:lang w:val="nl-NL"/>
-        </w:rPr>
-        <w:t xml:space="preserve">De complexiteit van de gebeurtenissen nemen ook nog eens toe. </w:t>
-      </w:r>
-      <w:r>
-        <w:rPr>
-          <w:rFonts w:ascii="Courier New" w:hAnsi="Courier New" w:cs="Courier New"/>
-          <w:sz w:val="22"/>
-          <w:szCs w:val="22"/>
-          <w:lang w:val="nl-NL"/>
-        </w:rPr>
-        <w:t xml:space="preserve">Er ontstaat wantrouwen, onzekerheid en verwarring. </w:t>
-      </w:r>
-      <w:r>
-        <w:rPr>
-          <w:rFonts w:ascii="Courier New" w:hAnsi="Courier New" w:cs="Courier New"/>
-          <w:sz w:val="22"/>
-          <w:szCs w:val="22"/>
-          <w:lang w:val="nl-NL"/>
-        </w:rPr>
-        <w:t>Het klimaat</w:t>
-      </w:r>
-      <w:r>
-        <w:rPr>
-          <w:rFonts w:ascii="Courier New" w:hAnsi="Courier New" w:cs="Courier New"/>
-          <w:sz w:val="22"/>
-          <w:szCs w:val="22"/>
-          <w:lang w:val="nl-NL"/>
-        </w:rPr>
-        <w:t xml:space="preserve"> zorgt voor scepsis over wat de politieke democratie aan de omstandigheden kan doen en biedt politiek gezien ruimte voor de oproerkraaier en dictator. Democratie komt in een nieuwe fase waarin er nog niet veel ervaring beschikbaar is over hoe economische en andere factoren daarin een rol spelen. Het is nodig dat kritisch, empirisch</w:t>
-      </w:r>
-      <w:r>
-        <w:rPr>
-          <w:rFonts w:ascii="Courier New" w:hAnsi="Courier New" w:cs="Courier New"/>
-          <w:sz w:val="22"/>
-          <w:szCs w:val="22"/>
-          <w:lang w:val="nl-NL"/>
-        </w:rPr>
-        <w:t xml:space="preserve"> en van verschillende kanten </w:t>
-      </w:r>
-      <w:r>
-        <w:rPr>
-          <w:rFonts w:ascii="Courier New" w:hAnsi="Courier New" w:cs="Courier New"/>
-          <w:sz w:val="22"/>
-          <w:szCs w:val="22"/>
-          <w:lang w:val="nl-NL"/>
-        </w:rPr>
-        <w:t>te onderzoeken</w:t>
-      </w:r>
-      <w:r>
-        <w:rPr>
-          <w:rFonts w:ascii="Courier New" w:hAnsi="Courier New" w:cs="Courier New"/>
-          <w:sz w:val="22"/>
-          <w:szCs w:val="22"/>
-          <w:lang w:val="nl-NL"/>
-        </w:rPr>
-        <w:t xml:space="preserve"> en</w:t>
+      <w:proofErr w:type="spellStart"/>
+      <w:r>
+        <w:rPr>
+          <w:rFonts w:ascii="Courier New" w:hAnsi="Courier New" w:cs="Courier New"/>
+          <w:sz w:val="22"/>
+          <w:szCs w:val="22"/>
+          <w:lang w:val="nl-NL"/>
+        </w:rPr>
+        <w:t>Dewey</w:t>
+      </w:r>
+      <w:proofErr w:type="spellEnd"/>
+      <w:r>
+        <w:rPr>
+          <w:rFonts w:ascii="Courier New" w:hAnsi="Courier New" w:cs="Courier New"/>
+          <w:sz w:val="22"/>
+          <w:szCs w:val="22"/>
+          <w:lang w:val="nl-NL"/>
+        </w:rPr>
+        <w:t xml:space="preserve"> weet </w:t>
+      </w:r>
+      <w:r>
+        <w:rPr>
+          <w:rFonts w:ascii="Courier New" w:hAnsi="Courier New" w:cs="Courier New"/>
+          <w:sz w:val="22"/>
+          <w:szCs w:val="22"/>
+          <w:lang w:val="nl-NL"/>
+        </w:rPr>
+        <w:t>maar al te goed</w:t>
+      </w:r>
+      <w:r>
+        <w:rPr>
+          <w:rFonts w:ascii="Courier New" w:hAnsi="Courier New" w:cs="Courier New"/>
+          <w:sz w:val="22"/>
+          <w:szCs w:val="22"/>
+          <w:lang w:val="nl-NL"/>
+        </w:rPr>
+        <w:t xml:space="preserve"> dat </w:t>
+      </w:r>
+      <w:r>
+        <w:rPr>
+          <w:rFonts w:ascii="Courier New" w:hAnsi="Courier New" w:cs="Courier New"/>
+          <w:sz w:val="22"/>
+          <w:szCs w:val="22"/>
+          <w:lang w:val="nl-NL"/>
+        </w:rPr>
+        <w:t xml:space="preserve">dat </w:t>
+      </w:r>
+      <w:r>
+        <w:rPr>
+          <w:rFonts w:ascii="Courier New" w:hAnsi="Courier New" w:cs="Courier New"/>
+          <w:sz w:val="22"/>
+          <w:szCs w:val="22"/>
+          <w:lang w:val="nl-NL"/>
+        </w:rPr>
+        <w:t xml:space="preserve">allemaal nog van de grond moet komen. Democratische samenlevingen hebben eigenlijk nog helemaal geen gebruik gemaakt van wetenschappelijke methodes bij het definiëren van problemen en </w:t>
+      </w:r>
+      <w:r>
+        <w:rPr>
+          <w:rFonts w:ascii="Courier New" w:hAnsi="Courier New" w:cs="Courier New"/>
+          <w:sz w:val="22"/>
+          <w:szCs w:val="22"/>
+          <w:lang w:val="nl-NL"/>
+        </w:rPr>
+        <w:t>besluiten</w:t>
+      </w:r>
+      <w:r>
+        <w:rPr>
+          <w:rFonts w:ascii="Courier New" w:hAnsi="Courier New" w:cs="Courier New"/>
+          <w:sz w:val="22"/>
+          <w:szCs w:val="22"/>
+          <w:lang w:val="nl-NL"/>
+        </w:rPr>
+        <w:t xml:space="preserve">. Vrijheid van onderzoek, tolereren van verschillende visies, vrijheid van communicatie, inzichten delen, al die onderdelen die bij </w:t>
+      </w:r>
+      <w:proofErr w:type="gramStart"/>
+      <w:r>
+        <w:rPr>
+          <w:rFonts w:ascii="Courier New" w:hAnsi="Courier New" w:cs="Courier New"/>
+          <w:sz w:val="22"/>
+          <w:szCs w:val="22"/>
+          <w:lang w:val="nl-NL"/>
+        </w:rPr>
+        <w:t>de modern</w:t>
       </w:r>
       <w:r>
         <w:rPr>
@@ -3778,99 +4397,6 @@
         </w:rPr>
         <w:t xml:space="preserve"> </w:t>
       </w:r>
-      <w:proofErr w:type="spellStart"/>
-      <w:r>
-        <w:rPr>
-          <w:rFonts w:ascii="Courier New" w:hAnsi="Courier New" w:cs="Courier New"/>
-          <w:sz w:val="22"/>
-          <w:szCs w:val="22"/>
-          <w:lang w:val="nl-NL"/>
-        </w:rPr>
-        <w:t>Dewey</w:t>
-      </w:r>
-      <w:proofErr w:type="spellEnd"/>
-      <w:r>
-        <w:rPr>
-          <w:rFonts w:ascii="Courier New" w:hAnsi="Courier New" w:cs="Courier New"/>
-          <w:sz w:val="22"/>
-          <w:szCs w:val="22"/>
-          <w:lang w:val="nl-NL"/>
-        </w:rPr>
-        <w:t xml:space="preserve"> weet </w:t>
-      </w:r>
-      <w:r>
-        <w:rPr>
-          <w:rFonts w:ascii="Courier New" w:hAnsi="Courier New" w:cs="Courier New"/>
-          <w:sz w:val="22"/>
-          <w:szCs w:val="22"/>
-          <w:lang w:val="nl-NL"/>
-        </w:rPr>
-        <w:t>maar al te goed</w:t>
-      </w:r>
-      <w:r>
-        <w:rPr>
-          <w:rFonts w:ascii="Courier New" w:hAnsi="Courier New" w:cs="Courier New"/>
-          <w:sz w:val="22"/>
-          <w:szCs w:val="22"/>
-          <w:lang w:val="nl-NL"/>
-        </w:rPr>
-        <w:t xml:space="preserve"> dat </w:t>
-      </w:r>
-      <w:r>
-        <w:rPr>
-          <w:rFonts w:ascii="Courier New" w:hAnsi="Courier New" w:cs="Courier New"/>
-          <w:sz w:val="22"/>
-          <w:szCs w:val="22"/>
-          <w:lang w:val="nl-NL"/>
-        </w:rPr>
-        <w:t xml:space="preserve">dat </w:t>
-      </w:r>
-      <w:r>
-        <w:rPr>
-          <w:rFonts w:ascii="Courier New" w:hAnsi="Courier New" w:cs="Courier New"/>
-          <w:sz w:val="22"/>
-          <w:szCs w:val="22"/>
-          <w:lang w:val="nl-NL"/>
-        </w:rPr>
-        <w:t xml:space="preserve">allemaal nog van de grond moet komen. Democratische samenlevingen hebben eigenlijk nog helemaal geen gebruik gemaakt van wetenschappelijke methodes bij het definiëren van problemen en </w:t>
-      </w:r>
-      <w:r>
-        <w:rPr>
-          <w:rFonts w:ascii="Courier New" w:hAnsi="Courier New" w:cs="Courier New"/>
-          <w:sz w:val="22"/>
-          <w:szCs w:val="22"/>
-          <w:lang w:val="nl-NL"/>
-        </w:rPr>
-        <w:t>besluiten</w:t>
-      </w:r>
-      <w:r>
-        <w:rPr>
-          <w:rFonts w:ascii="Courier New" w:hAnsi="Courier New" w:cs="Courier New"/>
-          <w:sz w:val="22"/>
-          <w:szCs w:val="22"/>
-          <w:lang w:val="nl-NL"/>
-        </w:rPr>
-        <w:t xml:space="preserve">. Vrijheid van onderzoek, tolereren van verschillende visies, vrijheid van communicatie, inzichten delen, al die onderdelen die bij </w:t>
-      </w:r>
-      <w:proofErr w:type="gramStart"/>
-      <w:r>
-        <w:rPr>
-          <w:rFonts w:ascii="Courier New" w:hAnsi="Courier New" w:cs="Courier New"/>
-          <w:sz w:val="22"/>
-          <w:szCs w:val="22"/>
-          <w:lang w:val="nl-NL"/>
-        </w:rPr>
-        <w:t>de modern</w:t>
-      </w:r>
-      <w:r>
-        <w:rPr>
-          <w:rFonts w:ascii="Courier New" w:hAnsi="Courier New" w:cs="Courier New"/>
-          <w:sz w:val="22"/>
-          <w:szCs w:val="22"/>
-          <w:lang w:val="nl-NL"/>
-        </w:rPr>
-        <w:t xml:space="preserve"> </w:t>
-      </w:r>
       <w:r>
         <w:rPr>
           <w:rFonts w:ascii="Courier New" w:hAnsi="Courier New" w:cs="Courier New"/>
@@ -3888,7 +4414,25 @@
           <w:szCs w:val="22"/>
           <w:lang w:val="nl-NL"/>
         </w:rPr>
-        <w:t xml:space="preserve"> horen zijn betrekkelijk nieuw. </w:t>
+        <w:t xml:space="preserve"> horen zijn betrekkelijk nieuw</w:t>
+      </w:r>
+      <w:r>
+        <w:rPr>
+          <w:rFonts w:ascii="Courier New" w:hAnsi="Courier New" w:cs="Courier New"/>
+          <w:sz w:val="22"/>
+          <w:szCs w:val="22"/>
+          <w:lang w:val="nl-NL"/>
+        </w:rPr>
+        <w:t xml:space="preserve"> en worden gekoppeld aan het herstel van de democratie</w:t>
+      </w:r>
+      <w:r>
+        <w:rPr>
+          <w:rFonts w:ascii="Courier New" w:hAnsi="Courier New" w:cs="Courier New"/>
+          <w:sz w:val="22"/>
+          <w:szCs w:val="22"/>
+          <w:lang w:val="nl-NL"/>
+        </w:rPr>
+        <w:t xml:space="preserve">. </w:t>
       </w:r>
     </w:p>
     <w:p>
@@ -3918,7 +4462,61 @@
           <w:szCs w:val="22"/>
           <w:lang w:val="nl-NL"/>
         </w:rPr>
-        <w:t xml:space="preserve">in de Nieuwe Wereld </w:t>
+        <w:t>in d</w:t>
+      </w:r>
+      <w:r>
+        <w:rPr>
+          <w:rFonts w:ascii="Courier New" w:hAnsi="Courier New" w:cs="Courier New"/>
+          <w:sz w:val="22"/>
+          <w:szCs w:val="22"/>
+          <w:lang w:val="nl-NL"/>
+        </w:rPr>
+        <w:t>i</w:t>
+      </w:r>
+      <w:r>
+        <w:rPr>
+          <w:rFonts w:ascii="Courier New" w:hAnsi="Courier New" w:cs="Courier New"/>
+          <w:sz w:val="22"/>
+          <w:szCs w:val="22"/>
+          <w:lang w:val="nl-NL"/>
+        </w:rPr>
+        <w:t xml:space="preserve">e </w:t>
+      </w:r>
+      <w:r>
+        <w:rPr>
+          <w:rFonts w:ascii="Courier New" w:hAnsi="Courier New" w:cs="Courier New"/>
+          <w:sz w:val="22"/>
+          <w:szCs w:val="22"/>
+          <w:lang w:val="nl-NL"/>
+        </w:rPr>
+        <w:t>n</w:t>
+      </w:r>
+      <w:r>
+        <w:rPr>
+          <w:rFonts w:ascii="Courier New" w:hAnsi="Courier New" w:cs="Courier New"/>
+          <w:sz w:val="22"/>
+          <w:szCs w:val="22"/>
+          <w:lang w:val="nl-NL"/>
+        </w:rPr>
+        <w:t xml:space="preserve">ieuwe </w:t>
+      </w:r>
+      <w:r>
+        <w:rPr>
+          <w:rFonts w:ascii="Courier New" w:hAnsi="Courier New" w:cs="Courier New"/>
+          <w:sz w:val="22"/>
+          <w:szCs w:val="22"/>
+          <w:lang w:val="nl-NL"/>
+        </w:rPr>
+        <w:t>w</w:t>
+      </w:r>
+      <w:r>
+        <w:rPr>
+          <w:rFonts w:ascii="Courier New" w:hAnsi="Courier New" w:cs="Courier New"/>
+          <w:sz w:val="22"/>
+          <w:szCs w:val="22"/>
+          <w:lang w:val="nl-NL"/>
+        </w:rPr>
+        <w:t xml:space="preserve">ereld </w:t>
       </w:r>
       <w:r>
         <w:rPr>
@@ -3947,7 +4545,7 @@
           <w:szCs w:val="22"/>
           <w:lang w:val="nl-NL"/>
         </w:rPr>
-        <w:t xml:space="preserve"> dat vindt, dat democratie het werk is van zoveel mogelijk mensen en democratie een manier van leven is met een morele standaard voor het persoonlijk gedrag.  </w:t>
+        <w:t xml:space="preserve"> dat vindt, dat democratie het werk is van zoveel mogelijk mensen en democratie een manier van leven is met een morele standaard voor het persoonlijk gedrag.</w:t>
       </w:r>
     </w:p>
     <w:p>

</xml_diff>